<commit_message>
trying to optimize more
</commit_message>
<xml_diff>
--- a/report.docx
+++ b/report.docx
@@ -5,48 +5,60 @@
     <w:p>
       <w:r>
         <w:rPr>
+          <w:rStyle w:val="Heading1Char"/>
+        </w:rPr>
+        <w:t>Project name:</w:t>
+      </w:r>
+      <w:r>
+        <w:rPr>
+          <w:sz w:val="32"/>
+          <w:szCs w:val="32"/>
+          <w:lang w:val="en-US"/>
+        </w:rPr>
+        <w:t xml:space="preserve"> </w:t>
+      </w:r>
+      <w:r>
+        <w:t>Find Hidden Entities in Wikipedia Articles</w:t>
+      </w:r>
+    </w:p>
+    <w:p>
+      <w:r>
+        <w:rPr>
+          <w:rStyle w:val="Heading1Char"/>
+        </w:rPr>
+        <w:t>Dataset:</w:t>
+      </w:r>
+      <w:r>
+        <w:rPr>
+          <w:b/>
+          <w:bCs/>
+        </w:rPr>
+        <w:t xml:space="preserve"> </w:t>
+      </w:r>
+      <w:r>
+        <w:t>Wikidata5m</w:t>
+      </w:r>
+    </w:p>
+    <w:p>
+      <w:pPr>
+        <w:rPr>
           <w:b/>
           <w:bCs/>
           <w:lang w:val="en-US"/>
         </w:rPr>
-        <w:t>Project name:</w:t>
-      </w:r>
-      <w:r>
-        <w:rPr>
-          <w:lang w:val="en-US"/>
-        </w:rPr>
-        <w:t xml:space="preserve"> </w:t>
-      </w:r>
-      <w:r>
-        <w:t>Find Hidden Entities in Wikipedia Articles</w:t>
-      </w:r>
-    </w:p>
-    <w:p>
+      </w:pPr>
+      <w:r>
+        <w:rPr>
+          <w:rStyle w:val="Heading1Char"/>
+        </w:rPr>
+        <w:t>Reference:</w:t>
+      </w:r>
       <w:r>
         <w:rPr>
           <w:b/>
           <w:bCs/>
         </w:rPr>
-        <w:t xml:space="preserve">Dataset: </w:t>
-      </w:r>
-      <w:r>
-        <w:t>Wikidata5m</w:t>
-      </w:r>
-    </w:p>
-    <w:p>
-      <w:pPr>
-        <w:rPr>
-          <w:b/>
-          <w:bCs/>
-          <w:lang w:val="en-US"/>
-        </w:rPr>
-      </w:pPr>
-      <w:r>
-        <w:rPr>
-          <w:b/>
-          <w:bCs/>
-        </w:rPr>
-        <w:t xml:space="preserve">Reference: </w:t>
+        <w:t xml:space="preserve"> </w:t>
       </w:r>
       <w:r>
         <w:t>Bidirectional relation-guided attention network with semantics and knowledge for relational triple extraction.</w:t>
@@ -54,16 +66,9 @@
     </w:p>
     <w:p>
       <w:pPr>
-        <w:rPr>
-          <w:b/>
-          <w:bCs/>
-        </w:rPr>
-      </w:pPr>
-      <w:r>
-        <w:rPr>
-          <w:b/>
-          <w:bCs/>
-        </w:rPr>
+        <w:pStyle w:val="Heading1"/>
+      </w:pPr>
+      <w:r>
         <w:t>Purpose:</w:t>
       </w:r>
     </w:p>
@@ -105,16 +110,9 @@
     </w:p>
     <w:p>
       <w:pPr>
-        <w:rPr>
-          <w:b/>
-          <w:bCs/>
-        </w:rPr>
-      </w:pPr>
-      <w:r>
-        <w:rPr>
-          <w:b/>
-          <w:bCs/>
-        </w:rPr>
+        <w:pStyle w:val="Heading1"/>
+      </w:pPr>
+      <w:r>
         <w:t xml:space="preserve">Approach for preparation: </w:t>
       </w:r>
     </w:p>
@@ -131,13 +129,8 @@
           <w:numId w:val="20"/>
         </w:numPr>
       </w:pPr>
-      <w:proofErr w:type="spellStart"/>
-      <w:r>
-        <w:t>Transductive</w:t>
-      </w:r>
-      <w:proofErr w:type="spellEnd"/>
-      <w:r>
-        <w:t>: triples of the knowledge graph where exists triples in the shape (head id, relation id, tail id)</w:t>
+      <w:r>
+        <w:t>Transductive: triples of the knowledge graph where exists triples in the shape (head id, relation id, tail id)</w:t>
       </w:r>
     </w:p>
     <w:p>
@@ -161,37 +154,14 @@
         </w:numPr>
       </w:pPr>
       <w:r>
-        <w:t xml:space="preserve">Entity &amp; relation aliases: containing for each </w:t>
-      </w:r>
-      <w:proofErr w:type="spellStart"/>
-      <w:r>
-        <w:t>query_id</w:t>
-      </w:r>
-      <w:proofErr w:type="spellEnd"/>
-      <w:r>
-        <w:t xml:space="preserve"> a list of aliases representing it and for each </w:t>
-      </w:r>
-      <w:proofErr w:type="spellStart"/>
-      <w:r>
-        <w:t>relationship_id</w:t>
-      </w:r>
-      <w:proofErr w:type="spellEnd"/>
-      <w:r>
-        <w:t xml:space="preserve"> a list of names for the relationship </w:t>
-      </w:r>
-    </w:p>
-    <w:p>
-      <w:pPr>
-        <w:rPr>
-          <w:b/>
-          <w:bCs/>
-        </w:rPr>
-      </w:pPr>
-      <w:r>
-        <w:rPr>
-          <w:b/>
-          <w:bCs/>
-        </w:rPr>
+        <w:t xml:space="preserve">Entity &amp; relation aliases: containing for each query_id a list of aliases representing it and for each relationship_id a list of names for the relationship </w:t>
+      </w:r>
+    </w:p>
+    <w:p>
+      <w:pPr>
+        <w:pStyle w:val="Heading1"/>
+      </w:pPr>
+      <w:r>
         <w:t>BRASK approach:</w:t>
       </w:r>
     </w:p>
@@ -235,15 +205,7 @@
         <w:t xml:space="preserve">knowledge (knowledge graph) for the backward extraction </w:t>
       </w:r>
       <w:r>
-        <w:t xml:space="preserve">where we train </w:t>
-      </w:r>
-      <w:proofErr w:type="spellStart"/>
-      <w:r>
-        <w:t>transE</w:t>
-      </w:r>
-      <w:proofErr w:type="spellEnd"/>
-      <w:r>
-        <w:t xml:space="preserve"> on our existing knowledge graph </w:t>
+        <w:t xml:space="preserve">where we train transE on our existing knowledge graph </w:t>
       </w:r>
     </w:p>
     <w:p/>
@@ -267,16 +229,13 @@
     </w:p>
     <w:p>
       <w:pPr>
-        <w:rPr>
-          <w:b/>
-          <w:bCs/>
+        <w:pStyle w:val="Heading1"/>
+        <w:rPr>
           <w:noProof/>
         </w:rPr>
       </w:pPr>
       <w:r>
         <w:rPr>
-          <w:b/>
-          <w:bCs/>
           <w:noProof/>
         </w:rPr>
         <w:lastRenderedPageBreak/>
@@ -284,16 +243,12 @@
       </w:r>
       <w:r>
         <w:rPr>
-          <w:b/>
-          <w:bCs/>
           <w:noProof/>
         </w:rPr>
         <w:t xml:space="preserve"> graph</w:t>
       </w:r>
       <w:r>
         <w:rPr>
-          <w:b/>
-          <w:bCs/>
           <w:noProof/>
         </w:rPr>
         <w:t>:</w:t>
@@ -361,126 +316,39 @@
     </w:p>
     <w:p>
       <w:pPr>
-        <w:rPr>
-          <w:b/>
-          <w:bCs/>
-        </w:rPr>
-      </w:pPr>
-      <w:r>
-        <w:rPr>
-          <w:b/>
-          <w:bCs/>
-        </w:rPr>
+        <w:pStyle w:val="Heading1"/>
+      </w:pPr>
+      <w:r>
         <w:lastRenderedPageBreak/>
         <w:t>Preparation:</w:t>
       </w:r>
     </w:p>
-    <w:p/>
-    <w:p/>
-    <w:p>
-      <w:r>
-        <w:t xml:space="preserve">Before we start the </w:t>
-      </w:r>
-      <w:proofErr w:type="gramStart"/>
-      <w:r>
-        <w:t>training</w:t>
-      </w:r>
-      <w:proofErr w:type="gramEnd"/>
-      <w:r>
-        <w:t xml:space="preserve"> we did some preparations which I will talk about, every step of preparation saves the result of preparation in a .</w:t>
-      </w:r>
-      <w:proofErr w:type="spellStart"/>
-      <w:r>
-        <w:t>pkl</w:t>
-      </w:r>
-      <w:proofErr w:type="spellEnd"/>
-      <w:r>
-        <w:t xml:space="preserve"> file and all the </w:t>
-      </w:r>
-      <w:proofErr w:type="spellStart"/>
-      <w:r>
-        <w:t>pkl</w:t>
-      </w:r>
-      <w:proofErr w:type="spellEnd"/>
-      <w:r>
-        <w:t xml:space="preserve"> files paths are saved in Data.py file. </w:t>
-      </w:r>
-    </w:p>
-    <w:p>
-      <w:r>
-        <w:t xml:space="preserve">Preparation: </w:t>
-      </w:r>
-    </w:p>
-    <w:p>
-      <w:pPr>
-        <w:pStyle w:val="ListParagraph"/>
-        <w:numPr>
-          <w:ilvl w:val="0"/>
-          <w:numId w:val="3"/>
-        </w:numPr>
-      </w:pPr>
-      <w:r>
-        <w:t xml:space="preserve">Prep.py </w:t>
-      </w:r>
-    </w:p>
-    <w:p>
-      <w:r>
-        <w:t xml:space="preserve">Wikidata5m dataset has three main files: </w:t>
-      </w:r>
-    </w:p>
-    <w:p>
-      <w:pPr>
-        <w:pStyle w:val="ListParagraph"/>
-        <w:numPr>
-          <w:ilvl w:val="0"/>
-          <w:numId w:val="4"/>
-        </w:numPr>
-      </w:pPr>
-      <w:r>
-        <w:t>wikidata5m_text</w:t>
-      </w:r>
-      <w:r>
-        <w:t>.txt containing the Wikipedia text for each entity</w:t>
-      </w:r>
-    </w:p>
-    <w:p>
-      <w:pPr>
-        <w:pStyle w:val="ListParagraph"/>
-        <w:numPr>
-          <w:ilvl w:val="0"/>
-          <w:numId w:val="4"/>
-        </w:numPr>
-      </w:pPr>
-      <w:r>
-        <w:t>wikidata5m_alias.tar</w:t>
-      </w:r>
-      <w:r>
-        <w:t xml:space="preserve"> containing aliases for the texts, and for the relationships </w:t>
-      </w:r>
-    </w:p>
-    <w:p>
-      <w:pPr>
-        <w:pStyle w:val="ListParagraph"/>
-        <w:numPr>
-          <w:ilvl w:val="0"/>
-          <w:numId w:val="4"/>
-        </w:numPr>
-      </w:pPr>
-      <w:r>
-        <w:t>wikidata5m_transductive.tar</w:t>
-      </w:r>
-      <w:r>
-        <w:t xml:space="preserve"> containing knowledge graph (triples) of the dataset</w:t>
-      </w:r>
-    </w:p>
-    <w:p>
-      <w:r>
-        <w:t xml:space="preserve">In prep.py we are converting them into dictionaries for easy access in next steps and saving the results in dictionaries. </w:t>
-      </w:r>
-    </w:p>
-    <w:p>
-      <w:r>
-        <w:t>The result dictionaries are:</w:t>
+    <w:p>
+      <w:pPr>
+        <w:pStyle w:val="Heading2"/>
+      </w:pPr>
+      <w:r>
+        <w:t xml:space="preserve">Dictionary preparation: </w:t>
+      </w:r>
+    </w:p>
+    <w:p>
+      <w:r>
+        <w:t>Implemented through prep.py</w:t>
+      </w:r>
+    </w:p>
+    <w:p>
+      <w:r>
+        <w:t xml:space="preserve">In this step, the text files of the dataset are converted into python dictionaries which are saved in .pkl files. </w:t>
+      </w:r>
+    </w:p>
+    <w:p>
+      <w:r>
+        <w:t xml:space="preserve">.pkl files paths are saved in data.py </w:t>
+      </w:r>
+    </w:p>
+    <w:p>
+      <w:r>
+        <w:t xml:space="preserve">Dictionaries generated: </w:t>
       </w:r>
     </w:p>
     <w:p>
@@ -492,23 +360,7 @@
         </w:numPr>
       </w:pPr>
       <w:r>
-        <w:t xml:space="preserve">Description texts: including the </w:t>
-      </w:r>
-      <w:proofErr w:type="spellStart"/>
-      <w:r>
-        <w:t>entity_id</w:t>
-      </w:r>
-      <w:proofErr w:type="spellEnd"/>
-      <w:r>
-        <w:t xml:space="preserve"> and the </w:t>
-      </w:r>
-      <w:proofErr w:type="spellStart"/>
-      <w:r>
-        <w:t>entity_description</w:t>
-      </w:r>
-      <w:proofErr w:type="spellEnd"/>
-      <w:r>
-        <w:t xml:space="preserve"> (entity text)</w:t>
+        <w:t>Description texts: including the entity_id and the entity_description (entity text)</w:t>
       </w:r>
     </w:p>
     <w:p>
@@ -520,31 +372,7 @@
         </w:numPr>
       </w:pPr>
       <w:r>
-        <w:t xml:space="preserve">Aliases: including the </w:t>
-      </w:r>
-      <w:proofErr w:type="spellStart"/>
-      <w:r>
-        <w:t>entity_id</w:t>
-      </w:r>
-      <w:proofErr w:type="spellEnd"/>
-      <w:r>
-        <w:t xml:space="preserve"> and the </w:t>
-      </w:r>
-      <w:proofErr w:type="spellStart"/>
-      <w:r>
-        <w:t>entity_aliases</w:t>
-      </w:r>
-      <w:proofErr w:type="spellEnd"/>
-      <w:r>
-        <w:t xml:space="preserve"> (list of strings or titles referring to the </w:t>
-      </w:r>
-      <w:proofErr w:type="spellStart"/>
-      <w:r>
-        <w:t>entity_id</w:t>
-      </w:r>
-      <w:proofErr w:type="spellEnd"/>
-      <w:r>
-        <w:t>)</w:t>
+        <w:t>Aliases: including the entity_id and the entity_aliases (list of strings or titles referring to the entity_id)</w:t>
       </w:r>
     </w:p>
     <w:p>
@@ -556,23 +384,7 @@
         </w:numPr>
       </w:pPr>
       <w:r>
-        <w:t xml:space="preserve">Relationships: including </w:t>
-      </w:r>
-      <w:proofErr w:type="spellStart"/>
-      <w:r>
-        <w:t>relationship_id</w:t>
-      </w:r>
-      <w:proofErr w:type="spellEnd"/>
-      <w:r>
-        <w:t xml:space="preserve"> and </w:t>
-      </w:r>
-      <w:proofErr w:type="spellStart"/>
-      <w:r>
-        <w:t>relationship_names</w:t>
-      </w:r>
-      <w:proofErr w:type="spellEnd"/>
-      <w:r>
-        <w:t xml:space="preserve"> (list of strings)</w:t>
+        <w:t>Relationships: including relationship_id and relationship_names (list of strings)</w:t>
       </w:r>
     </w:p>
     <w:p>
@@ -584,77 +396,17 @@
         </w:numPr>
       </w:pPr>
       <w:r>
-        <w:t>Triples – knowledge graph: including triples (</w:t>
-      </w:r>
-      <w:proofErr w:type="spellStart"/>
-      <w:r>
-        <w:t>head_id</w:t>
-      </w:r>
-      <w:proofErr w:type="spellEnd"/>
-      <w:r>
-        <w:t xml:space="preserve">, </w:t>
-      </w:r>
-      <w:proofErr w:type="spellStart"/>
-      <w:r>
-        <w:t>relationship_id</w:t>
-      </w:r>
-      <w:proofErr w:type="spellEnd"/>
-      <w:r>
-        <w:t xml:space="preserve">, </w:t>
-      </w:r>
-      <w:proofErr w:type="spellStart"/>
-      <w:r>
-        <w:t>tail_id</w:t>
-      </w:r>
-      <w:proofErr w:type="spellEnd"/>
-      <w:r>
-        <w:t xml:space="preserve">) where the </w:t>
-      </w:r>
-      <w:proofErr w:type="spellStart"/>
-      <w:r>
-        <w:t>head_id</w:t>
-      </w:r>
-      <w:proofErr w:type="spellEnd"/>
-      <w:r>
-        <w:t xml:space="preserve"> &amp; </w:t>
-      </w:r>
-      <w:proofErr w:type="spellStart"/>
-      <w:r>
-        <w:t>tail_id</w:t>
-      </w:r>
-      <w:proofErr w:type="spellEnd"/>
-      <w:r>
-        <w:t xml:space="preserve"> referring to the </w:t>
-      </w:r>
-      <w:proofErr w:type="spellStart"/>
-      <w:r>
-        <w:t>entity_id</w:t>
-      </w:r>
-      <w:proofErr w:type="spellEnd"/>
-      <w:r>
-        <w:t xml:space="preserve"> in 1&amp;2 dictionaries and </w:t>
-      </w:r>
-      <w:proofErr w:type="spellStart"/>
-      <w:r>
-        <w:t>relationship_id</w:t>
-      </w:r>
-      <w:proofErr w:type="spellEnd"/>
-      <w:r>
-        <w:t xml:space="preserve"> referring to 4 </w:t>
-      </w:r>
-    </w:p>
-    <w:p/>
-    <w:p>
-      <w:r>
-        <w:t xml:space="preserve">Also, we are creating [10,100,1k, 1m, </w:t>
-      </w:r>
-      <w:proofErr w:type="gramStart"/>
-      <w:r>
-        <w:t>full ]</w:t>
-      </w:r>
-      <w:proofErr w:type="gramEnd"/>
-      <w:r>
-        <w:t xml:space="preserve"> dictionaries from those 4 dictionaries to be able to test the model with min results. When we create min and let’s say 10, we will have:</w:t>
+        <w:t xml:space="preserve">Triples – knowledge graph: including triples (head_id, relationship_id, tail_id) where the head_id &amp; tail_id referring to the entity_id in 1&amp;2 dictionaries and relationship_id referring to 4 </w:t>
+      </w:r>
+    </w:p>
+    <w:p>
+      <w:r>
+        <w:t>Also, in prep.py, we are preparing minimized dictionaries for descriptions, aliases, relationships triples depending on the size chosen (10, 100, 1k, 1m, full)</w:t>
+      </w:r>
+    </w:p>
+    <w:p>
+      <w:r>
+        <w:t xml:space="preserve">The minimization process is done with the following steps: </w:t>
       </w:r>
     </w:p>
     <w:p>
@@ -666,7 +418,10 @@
         </w:numPr>
       </w:pPr>
       <w:r>
-        <w:t xml:space="preserve">10 descriptions chosen randomly </w:t>
+        <w:t xml:space="preserve">K </w:t>
+      </w:r>
+      <w:r>
+        <w:t xml:space="preserve">descriptions chosen randomly </w:t>
       </w:r>
     </w:p>
     <w:p>
@@ -678,7 +433,13 @@
         </w:numPr>
       </w:pPr>
       <w:r>
-        <w:t xml:space="preserve">Get the triples of those 10 descriptions </w:t>
+        <w:t xml:space="preserve">Get the triples of those </w:t>
+      </w:r>
+      <w:r>
+        <w:t xml:space="preserve">k </w:t>
+      </w:r>
+      <w:r>
+        <w:t xml:space="preserve">descriptions </w:t>
       </w:r>
     </w:p>
     <w:p>
@@ -690,7 +451,13 @@
         </w:numPr>
       </w:pPr>
       <w:r>
-        <w:t xml:space="preserve">Get triples of those 10 descriptions </w:t>
+        <w:t xml:space="preserve">Add tails </w:t>
+      </w:r>
+      <w:r>
+        <w:t>ids in</w:t>
+      </w:r>
+      <w:r>
+        <w:t xml:space="preserve">to the descriptions dictionary </w:t>
       </w:r>
     </w:p>
     <w:p>
@@ -702,7 +469,10 @@
         </w:numPr>
       </w:pPr>
       <w:r>
-        <w:t xml:space="preserve">Add descriptions of the tails to the descriptions dictionary </w:t>
+        <w:t xml:space="preserve">Extract </w:t>
+      </w:r>
+      <w:r>
+        <w:t xml:space="preserve">relationships of those triples </w:t>
       </w:r>
     </w:p>
     <w:p>
@@ -714,33 +484,31 @@
         </w:numPr>
       </w:pPr>
       <w:r>
-        <w:t xml:space="preserve">Get relationships of those triples </w:t>
-      </w:r>
-    </w:p>
-    <w:p>
-      <w:pPr>
-        <w:pStyle w:val="ListParagraph"/>
-        <w:numPr>
-          <w:ilvl w:val="0"/>
-          <w:numId w:val="6"/>
-        </w:numPr>
-      </w:pPr>
-      <w:r>
         <w:t xml:space="preserve">Get aliases of all descriptions </w:t>
       </w:r>
     </w:p>
     <w:p>
       <w:r>
-        <w:t xml:space="preserve">The descriptions will not be 10 but will be 10 + descriptions of the triples’ tails </w:t>
-      </w:r>
-    </w:p>
-    <w:p/>
+        <w:t xml:space="preserve">The descriptions </w:t>
+      </w:r>
+      <w:r>
+        <w:t xml:space="preserve">dictionary length </w:t>
+      </w:r>
+      <w:r>
+        <w:t xml:space="preserve">will not be </w:t>
+      </w:r>
+      <w:r>
+        <w:t>k exactly</w:t>
+      </w:r>
+      <w:r>
+        <w:t xml:space="preserve"> but will be 10 + descriptions of the triples’ tails </w:t>
+      </w:r>
+    </w:p>
     <w:p>
       <w:r>
         <w:rPr>
           <w:noProof/>
         </w:rPr>
-        <w:lastRenderedPageBreak/>
         <w:drawing>
           <wp:inline distT="0" distB="0" distL="0" distR="0" wp14:anchorId="4EEF080A" wp14:editId="317CFB58">
             <wp:extent cx="5731510" cy="727075"/>
@@ -778,27 +546,37 @@
         </w:drawing>
       </w:r>
     </w:p>
-    <w:p/>
     <w:p>
       <w:pPr>
         <w:pStyle w:val="ListParagraph"/>
         <w:numPr>
           <w:ilvl w:val="0"/>
-          <w:numId w:val="3"/>
+          <w:numId w:val="21"/>
         </w:numPr>
       </w:pPr>
       <w:r>
-        <w:t xml:space="preserve">Normalize.py </w:t>
-      </w:r>
-    </w:p>
-    <w:p>
-      <w:r>
-        <w:t xml:space="preserve">In this file we normalize the descriptions dictionary, we do this by parallel, so if we work with the full dataset (5m descriptions), it would be more performant to normalize </w:t>
-      </w:r>
-    </w:p>
-    <w:p>
-      <w:r>
-        <w:t>The normalization of the description will do the following into the texts:</w:t>
+        <w:t xml:space="preserve">Normalization: </w:t>
+      </w:r>
+    </w:p>
+    <w:p>
+      <w:r>
+        <w:t>Implemented through N</w:t>
+      </w:r>
+      <w:r>
+        <w:t xml:space="preserve">ormalize.py </w:t>
+      </w:r>
+    </w:p>
+    <w:p>
+      <w:r>
+        <w:t xml:space="preserve">Parallel normalization for descriptions. </w:t>
+      </w:r>
+    </w:p>
+    <w:p>
+      <w:r>
+        <w:t>Normalization steps</w:t>
+      </w:r>
+      <w:r>
+        <w:t>:</w:t>
       </w:r>
     </w:p>
     <w:p>
@@ -822,17 +600,8 @@
         </w:numPr>
       </w:pPr>
       <w:r>
-        <w:t xml:space="preserve">For </w:t>
-      </w:r>
-      <w:proofErr w:type="gramStart"/>
-      <w:r>
-        <w:t>example</w:t>
-      </w:r>
-      <w:proofErr w:type="gramEnd"/>
-      <w:r>
-        <w:t xml:space="preserve"> </w:t>
-      </w:r>
-      <w:proofErr w:type="spellStart"/>
+        <w:t xml:space="preserve">For example </w:t>
+      </w:r>
       <w:r>
         <w:t>ắặằẳẵ</w:t>
       </w:r>
@@ -851,7 +620,6 @@
       <w:r>
         <w:t>ấậầ</w:t>
       </w:r>
-      <w:proofErr w:type="spellEnd"/>
       <w:r>
         <w:t xml:space="preserve"> would be converted to ‘a’ </w:t>
       </w:r>
@@ -865,6 +633,7 @@
         </w:numPr>
       </w:pPr>
       <w:r>
+        <w:lastRenderedPageBreak/>
         <w:t xml:space="preserve">The preparation of the compiled pattern to do this step is done in file prep.py </w:t>
       </w:r>
     </w:p>
@@ -877,21 +646,8 @@
         </w:numPr>
       </w:pPr>
       <w:r>
-        <w:t xml:space="preserve">Remove any </w:t>
-      </w:r>
-      <w:proofErr w:type="spellStart"/>
-      <w:r>
-        <w:t>non-english</w:t>
-      </w:r>
-      <w:proofErr w:type="spellEnd"/>
-      <w:r>
-        <w:t xml:space="preserve"> chars (Chinese, Arabic</w:t>
-      </w:r>
-      <w:proofErr w:type="gramStart"/>
-      <w:r>
-        <w:t>… )</w:t>
-      </w:r>
-      <w:proofErr w:type="gramEnd"/>
+        <w:t>Remove any non-english chars (Chinese, Arabic… )</w:t>
+      </w:r>
     </w:p>
     <w:p>
       <w:pPr>
@@ -907,15 +663,22 @@
     </w:p>
     <w:p>
       <w:r>
-        <w:t xml:space="preserve">We did not do any more normalization (like removing punctuation marks, make the description small letters) to not </w:t>
-      </w:r>
-      <w:proofErr w:type="spellStart"/>
-      <w:r>
-        <w:t>loose</w:t>
-      </w:r>
-      <w:proofErr w:type="spellEnd"/>
-      <w:r>
-        <w:t xml:space="preserve"> the meaning of the sentences.</w:t>
+        <w:t xml:space="preserve">No more </w:t>
+      </w:r>
+      <w:r>
+        <w:t xml:space="preserve">normalization </w:t>
+      </w:r>
+      <w:r>
+        <w:t xml:space="preserve">steps are done </w:t>
+      </w:r>
+      <w:r>
+        <w:t>(</w:t>
+      </w:r>
+      <w:r>
+        <w:t xml:space="preserve">e.g. </w:t>
+      </w:r>
+      <w:r>
+        <w:t>removing punctuation marks, make the description small letters) to not loose the meaning of the sentences.</w:t>
       </w:r>
     </w:p>
     <w:p/>
@@ -961,17 +724,20 @@
         </w:drawing>
       </w:r>
     </w:p>
-    <w:p/>
-    <w:p>
-      <w:pPr>
-        <w:pStyle w:val="ListParagraph"/>
-        <w:numPr>
-          <w:ilvl w:val="0"/>
-          <w:numId w:val="3"/>
-        </w:numPr>
-      </w:pPr>
-      <w:r>
-        <w:t xml:space="preserve">TransE.py </w:t>
+    <w:p>
+      <w:pPr>
+        <w:pStyle w:val="Heading2"/>
+      </w:pPr>
+      <w:r>
+        <w:t>Train transE neural network:</w:t>
+      </w:r>
+    </w:p>
+    <w:p>
+      <w:r>
+        <w:t>Implemented through: T</w:t>
+      </w:r>
+      <w:r>
+        <w:t xml:space="preserve">ransE.py </w:t>
       </w:r>
     </w:p>
     <w:p>
@@ -991,7 +757,6 @@
         <w:rPr>
           <w:noProof/>
         </w:rPr>
-        <w:lastRenderedPageBreak/>
         <w:drawing>
           <wp:inline distT="0" distB="0" distL="0" distR="0" wp14:anchorId="64DABDF5" wp14:editId="7A7985DE">
             <wp:extent cx="5731510" cy="2927985"/>
@@ -1042,69 +807,121 @@
         </w:drawing>
       </w:r>
     </w:p>
-    <w:p>
-      <w:r>
-        <w:t xml:space="preserve">The basic idea is that if we have a triple (head, relation, tail), and each one of </w:t>
-      </w:r>
-      <w:proofErr w:type="spellStart"/>
-      <w:proofErr w:type="gramStart"/>
-      <w:r>
-        <w:t>head,relation</w:t>
-      </w:r>
-      <w:proofErr w:type="spellEnd"/>
-      <w:proofErr w:type="gramEnd"/>
-      <w:r>
-        <w:t xml:space="preserve"> and tail are represented in some space, if you take the vector of head + vector of relation, you should arrive near the vector of the tail (</w:t>
-      </w:r>
-      <w:r>
-        <w:t xml:space="preserve">+- some margin) </w:t>
-      </w:r>
-    </w:p>
-    <w:p>
-      <w:r>
-        <w:t xml:space="preserve">We use </w:t>
-      </w:r>
-      <w:proofErr w:type="spellStart"/>
-      <w:r>
-        <w:t>transE</w:t>
-      </w:r>
-      <w:proofErr w:type="spellEnd"/>
-      <w:r>
-        <w:t xml:space="preserve"> to translate our knowledge graph into an </w:t>
-      </w:r>
-      <w:proofErr w:type="gramStart"/>
-      <w:r>
-        <w:t>embeddings</w:t>
-      </w:r>
-      <w:proofErr w:type="gramEnd"/>
-      <w:r>
-        <w:t>, we will take the relationship embeddings and represent them as our knowledge attention guidance when we do backward extraction.</w:t>
-      </w:r>
-    </w:p>
-    <w:p>
-      <w:r>
-        <w:t xml:space="preserve">The code in transE.py uses the triples dictionary and train </w:t>
-      </w:r>
-      <w:proofErr w:type="spellStart"/>
-      <w:r>
-        <w:t>transE</w:t>
-      </w:r>
-      <w:proofErr w:type="spellEnd"/>
-      <w:r>
-        <w:t xml:space="preserve"> neural network to generate </w:t>
-      </w:r>
-      <w:proofErr w:type="spellStart"/>
-      <w:r>
-        <w:t>rel_embeddings</w:t>
-      </w:r>
-      <w:proofErr w:type="spellEnd"/>
-      <w:r>
-        <w:t xml:space="preserve"> which we will use in the backward extraction.</w:t>
-      </w:r>
-    </w:p>
     <w:p/>
     <w:p>
       <w:r>
+        <w:lastRenderedPageBreak/>
+        <w:t>The idea behind TransE is to process triples (head, relation, tail) represented in some space, TransE makes sure that:</w:t>
+      </w:r>
+    </w:p>
+    <w:p>
+      <m:oMathPara>
+        <m:oMath>
+          <m:acc>
+            <m:accPr>
+              <m:chr m:val="⃗"/>
+              <m:ctrlPr>
+                <w:rPr>
+                  <w:rFonts w:ascii="Cambria Math" w:hAnsi="Cambria Math"/>
+                  <w:i/>
+                </w:rPr>
+              </m:ctrlPr>
+            </m:accPr>
+            <m:e>
+              <m:r>
+                <w:rPr>
+                  <w:rFonts w:ascii="Cambria Math" w:hAnsi="Cambria Math"/>
+                </w:rPr>
+                <m:t xml:space="preserve">Head vecotr </m:t>
+              </m:r>
+            </m:e>
+          </m:acc>
+          <m:r>
+            <w:rPr>
+              <w:rFonts w:ascii="Cambria Math" w:hAnsi="Cambria Math"/>
+            </w:rPr>
+            <m:t xml:space="preserve">+ </m:t>
+          </m:r>
+          <m:acc>
+            <m:accPr>
+              <m:chr m:val="⃗"/>
+              <m:ctrlPr>
+                <w:rPr>
+                  <w:rFonts w:ascii="Cambria Math" w:hAnsi="Cambria Math"/>
+                  <w:i/>
+                </w:rPr>
+              </m:ctrlPr>
+            </m:accPr>
+            <m:e>
+              <m:r>
+                <w:rPr>
+                  <w:rFonts w:ascii="Cambria Math" w:hAnsi="Cambria Math"/>
+                </w:rPr>
+                <m:t>Relation vector</m:t>
+              </m:r>
+            </m:e>
+          </m:acc>
+          <m:r>
+            <w:rPr>
+              <w:rFonts w:ascii="Cambria Math" w:eastAsiaTheme="minorEastAsia" w:hAnsi="Cambria Math"/>
+            </w:rPr>
+            <m:t xml:space="preserve">  ≈</m:t>
+          </m:r>
+          <m:acc>
+            <m:accPr>
+              <m:chr m:val="⃗"/>
+              <m:ctrlPr>
+                <w:rPr>
+                  <w:rFonts w:ascii="Cambria Math" w:eastAsiaTheme="minorEastAsia" w:hAnsi="Cambria Math"/>
+                  <w:i/>
+                </w:rPr>
+              </m:ctrlPr>
+            </m:accPr>
+            <m:e>
+              <m:r>
+                <w:rPr>
+                  <w:rFonts w:ascii="Cambria Math" w:eastAsiaTheme="minorEastAsia" w:hAnsi="Cambria Math"/>
+                </w:rPr>
+                <m:t>tail vector</m:t>
+              </m:r>
+            </m:e>
+          </m:acc>
+          <m:r>
+            <w:rPr>
+              <w:rFonts w:ascii="Cambria Math" w:eastAsiaTheme="minorEastAsia" w:hAnsi="Cambria Math"/>
+            </w:rPr>
+            <m:t xml:space="preserve"> </m:t>
+          </m:r>
+        </m:oMath>
+      </m:oMathPara>
+    </w:p>
+    <w:p>
+      <w:r>
+        <w:t>TransE is used to embed the knowledge graph relations</w:t>
+      </w:r>
+      <w:r>
+        <w:t>, to create domain knowledge and use it in the backward extraction.</w:t>
+      </w:r>
+    </w:p>
+    <w:p>
+      <w:r>
+        <w:t xml:space="preserve">The code in transE.py uses the triples dictionary and train transE neural network to generate rel_embeddings which will </w:t>
+      </w:r>
+      <w:r>
+        <w:t xml:space="preserve">be </w:t>
+      </w:r>
+      <w:r>
+        <w:t>use</w:t>
+      </w:r>
+      <w:r>
+        <w:t>d</w:t>
+      </w:r>
+      <w:r>
+        <w:t xml:space="preserve"> in the backward extraction.</w:t>
+      </w:r>
+    </w:p>
+    <w:p>
+      <w:r>
         <w:t xml:space="preserve">I did </w:t>
       </w:r>
       <w:r>
@@ -1117,23 +934,90 @@
         <w:t>52224</w:t>
       </w:r>
       <w:r>
-        <w:t xml:space="preserve"> as the </w:t>
-      </w:r>
-      <w:proofErr w:type="spellStart"/>
-      <w:r>
-        <w:t>batch_size</w:t>
-      </w:r>
-      <w:proofErr w:type="spellEnd"/>
-      <w:r>
-        <w:t xml:space="preserve"> and run the model on </w:t>
-      </w:r>
-      <w:proofErr w:type="spellStart"/>
-      <w:r>
-        <w:t>cuda</w:t>
-      </w:r>
-      <w:proofErr w:type="spellEnd"/>
-      <w:r>
-        <w:t xml:space="preserve"> and it results in perfect training for the neural network and saved the resulted relationship embeddings.</w:t>
+        <w:t xml:space="preserve"> as the batch_size and run the model on cuda and it results in perfect training for the neural network and saved the resulted relationship embeddings.</w:t>
+      </w:r>
+    </w:p>
+    <w:p/>
+    <w:p>
+      <w:pPr>
+        <w:pStyle w:val="Heading2"/>
+      </w:pPr>
+      <w:r>
+        <w:t>Prepare relations embeddings:</w:t>
+      </w:r>
+    </w:p>
+    <w:p>
+      <w:r>
+        <w:t>Implemented in file: P</w:t>
+      </w:r>
+      <w:r>
+        <w:t>rep_rels.py</w:t>
+      </w:r>
+    </w:p>
+    <w:p>
+      <w:pPr>
+        <w:rPr>
+          <w:i/>
+          <w:iCs/>
+        </w:rPr>
+      </w:pPr>
+      <w:r>
+        <w:rPr>
+          <w:i/>
+          <w:iCs/>
+        </w:rPr>
+        <w:t>“</w:t>
+      </w:r>
+      <w:r>
+        <w:rPr>
+          <w:i/>
+          <w:iCs/>
+        </w:rPr>
+        <w:t>To integrate the semantics and knowledge into our model, we utilize semantic and knowledge relations as guidance in bidirectional extraction. Semantic relations are acquired with the pretrained language model BERT</w:t>
+      </w:r>
+      <w:r>
+        <w:rPr>
+          <w:i/>
+          <w:iCs/>
+        </w:rPr>
+        <w:t>.”</w:t>
+      </w:r>
+    </w:p>
+    <w:p>
+      <w:r>
+        <w:t xml:space="preserve">In our dictionaries, we have a dictionary called relationships, in this dictionary we have relation_id and a list of relationship names. </w:t>
+      </w:r>
+    </w:p>
+    <w:p>
+      <w:r>
+        <w:t>Ex. We have relationship with id p_1, with the list = [‘</w:t>
+      </w:r>
+      <w:r>
+        <w:t xml:space="preserve">name_1_token_1, </w:t>
+      </w:r>
+      <w:r>
+        <w:t>name_1_token_</w:t>
+      </w:r>
+      <w:r>
+        <w:t>2</w:t>
+      </w:r>
+      <w:r>
+        <w:t>’, ‘</w:t>
+      </w:r>
+      <w:r>
+        <w:t>name_</w:t>
+      </w:r>
+      <w:r>
+        <w:t>2</w:t>
+      </w:r>
+      <w:r>
+        <w:t>_token_</w:t>
+      </w:r>
+      <w:r>
+        <w:t>1</w:t>
+      </w:r>
+      <w:r>
+        <w:t xml:space="preserve">] </w:t>
       </w:r>
     </w:p>
     <w:p>
@@ -1141,26 +1025,11 @@
         <w:pStyle w:val="ListParagraph"/>
         <w:numPr>
           <w:ilvl w:val="0"/>
-          <w:numId w:val="3"/>
+          <w:numId w:val="22"/>
         </w:numPr>
       </w:pPr>
       <w:r>
-        <w:t xml:space="preserve">Prep_rels.py: </w:t>
-      </w:r>
-    </w:p>
-    <w:p>
-      <w:r>
-        <w:t xml:space="preserve">In this file, we are preparing our relationship embeddings for forward extraction based on BERT last 2 hidden states. </w:t>
-      </w:r>
-    </w:p>
-    <w:p>
-      <w:r>
-        <w:t>This is representing the semantic knowledge of our model.</w:t>
-      </w:r>
-    </w:p>
-    <w:p>
-      <w:r>
-        <w:t xml:space="preserve">The steps we are doing to get embeddings of our relations: </w:t>
+        <w:t xml:space="preserve">We do BERT embedding of each name for the tokens and we do pool average for the token embeddings </w:t>
       </w:r>
     </w:p>
     <w:p>
@@ -1168,11 +1037,11 @@
         <w:pStyle w:val="ListParagraph"/>
         <w:numPr>
           <w:ilvl w:val="0"/>
-          <w:numId w:val="11"/>
+          <w:numId w:val="22"/>
         </w:numPr>
       </w:pPr>
       <w:r>
-        <w:t xml:space="preserve"> Extract relations used in triples dictionary </w:t>
+        <w:t>For each name average embeddings we take the last two layers of the BERT embeddings (to generalize)</w:t>
       </w:r>
     </w:p>
     <w:p>
@@ -1180,11 +1049,102 @@
         <w:pStyle w:val="ListParagraph"/>
         <w:numPr>
           <w:ilvl w:val="0"/>
-          <w:numId w:val="11"/>
+          <w:numId w:val="22"/>
         </w:numPr>
       </w:pPr>
       <w:r>
-        <w:t xml:space="preserve">Loop through each relation </w:t>
+        <w:t xml:space="preserve">We do pool average for all the names of the relationship and we have the embedding representing the relation </w:t>
+      </w:r>
+    </w:p>
+    <w:p/>
+    <w:p>
+      <w:r>
+        <w:t xml:space="preserve">This is representing the </w:t>
+      </w:r>
+      <w:r>
+        <w:t xml:space="preserve">general </w:t>
+      </w:r>
+      <w:r>
+        <w:t>semantic knowledge of our model.</w:t>
+      </w:r>
+      <w:r>
+        <w:t xml:space="preserve"> Which we will use in our relation semantic guidance </w:t>
+      </w:r>
+    </w:p>
+    <w:p>
+      <w:r>
+        <w:t xml:space="preserve">Also, there is an optimized version of the function extracting the relation embeddings for the gpu use </w:t>
+      </w:r>
+    </w:p>
+    <w:p/>
+    <w:p/>
+    <w:p>
+      <w:pPr>
+        <w:pStyle w:val="Heading2"/>
+      </w:pPr>
+      <w:r>
+        <w:lastRenderedPageBreak/>
+        <w:t>Ground truth preparation:</w:t>
+      </w:r>
+    </w:p>
+    <w:p>
+      <w:pPr>
+        <w:rPr>
+          <w:lang w:bidi="ar-SY"/>
+        </w:rPr>
+      </w:pPr>
+      <w:r>
+        <w:rPr>
+          <w:b/>
+          <w:bCs/>
+          <w:lang w:bidi="ar-SY"/>
+        </w:rPr>
+        <w:t>Implemented by:</w:t>
+      </w:r>
+      <w:r>
+        <w:rPr>
+          <w:lang w:bidi="ar-SY"/>
+        </w:rPr>
+        <w:t xml:space="preserve"> </w:t>
+      </w:r>
+      <w:r>
+        <w:rPr>
+          <w:lang w:bidi="ar-SY"/>
+        </w:rPr>
+        <w:t xml:space="preserve">Prep_ground_truth.py </w:t>
+      </w:r>
+    </w:p>
+    <w:p>
+      <w:pPr>
+        <w:rPr>
+          <w:lang w:bidi="ar-SY"/>
+        </w:rPr>
+      </w:pPr>
+      <w:r>
+        <w:rPr>
+          <w:lang w:bidi="ar-SY"/>
+        </w:rPr>
+        <w:t>For extracting subjects/objects in forward/backward extractions, we are using binary tagging system. Which means that for every token in our description text, we will have either 0 or 1. 1 representing if the token is start/end of head/tail.</w:t>
+      </w:r>
+    </w:p>
+    <w:p>
+      <w:pPr>
+        <w:rPr>
+          <w:lang w:bidi="ar-SY"/>
+        </w:rPr>
+      </w:pPr>
+    </w:p>
+    <w:p>
+      <w:pPr>
+        <w:rPr>
+          <w:lang w:bidi="ar-SY"/>
+        </w:rPr>
+      </w:pPr>
+      <w:r>
+        <w:rPr>
+          <w:lang w:bidi="ar-SY"/>
+        </w:rPr>
+        <w:t xml:space="preserve">Output: silver spans dictionary containing: </w:t>
       </w:r>
     </w:p>
     <w:p>
@@ -1192,11 +1152,17 @@
         <w:pStyle w:val="ListParagraph"/>
         <w:numPr>
           <w:ilvl w:val="0"/>
-          <w:numId w:val="11"/>
+          <w:numId w:val="23"/>
         </w:numPr>
-      </w:pPr>
-      <w:r>
-        <w:t xml:space="preserve">Get aliases of this relation (strings) </w:t>
+        <w:rPr>
+          <w:lang w:bidi="ar-SY"/>
+        </w:rPr>
+      </w:pPr>
+      <w:r>
+        <w:rPr>
+          <w:lang w:bidi="ar-SY"/>
+        </w:rPr>
+        <w:t xml:space="preserve">Head start: 1s for tokens representing head start </w:t>
       </w:r>
     </w:p>
     <w:p>
@@ -1204,11 +1170,17 @@
         <w:pStyle w:val="ListParagraph"/>
         <w:numPr>
           <w:ilvl w:val="0"/>
-          <w:numId w:val="11"/>
+          <w:numId w:val="23"/>
         </w:numPr>
-      </w:pPr>
-      <w:r>
-        <w:t xml:space="preserve">Get the last two hidden layers of each string representing the relation (more general) </w:t>
+        <w:rPr>
+          <w:lang w:bidi="ar-SY"/>
+        </w:rPr>
+      </w:pPr>
+      <w:r>
+        <w:rPr>
+          <w:lang w:bidi="ar-SY"/>
+        </w:rPr>
+        <w:t xml:space="preserve">Head end: 1s for tokens representing head end </w:t>
       </w:r>
     </w:p>
     <w:p>
@@ -1216,25 +1188,17 @@
         <w:pStyle w:val="ListParagraph"/>
         <w:numPr>
           <w:ilvl w:val="0"/>
-          <w:numId w:val="11"/>
+          <w:numId w:val="23"/>
         </w:numPr>
-      </w:pPr>
-      <w:r>
-        <w:lastRenderedPageBreak/>
-        <w:t xml:space="preserve">Take the average pool of those embeddings to have an embedding for the relation </w:t>
-      </w:r>
-    </w:p>
-    <w:p>
-      <w:r>
-        <w:t xml:space="preserve">Also, there is an optimized version of the function extracting the relation embeddings for the </w:t>
-      </w:r>
-      <w:proofErr w:type="spellStart"/>
-      <w:r>
-        <w:t>gpu</w:t>
-      </w:r>
-      <w:proofErr w:type="spellEnd"/>
-      <w:r>
-        <w:t xml:space="preserve"> use </w:t>
+        <w:rPr>
+          <w:lang w:bidi="ar-SY"/>
+        </w:rPr>
+      </w:pPr>
+      <w:r>
+        <w:rPr>
+          <w:lang w:bidi="ar-SY"/>
+        </w:rPr>
+        <w:t xml:space="preserve">Tail start </w:t>
       </w:r>
     </w:p>
     <w:p>
@@ -1242,7 +1206,7 @@
         <w:pStyle w:val="ListParagraph"/>
         <w:numPr>
           <w:ilvl w:val="0"/>
-          <w:numId w:val="3"/>
+          <w:numId w:val="23"/>
         </w:numPr>
         <w:rPr>
           <w:lang w:bidi="ar-SY"/>
@@ -1252,68 +1216,64 @@
         <w:rPr>
           <w:lang w:bidi="ar-SY"/>
         </w:rPr>
-        <w:t xml:space="preserve">Prep_ground_truth.py </w:t>
-      </w:r>
-    </w:p>
-    <w:p>
-      <w:pPr>
-        <w:rPr>
-          <w:lang w:bidi="ar-SY"/>
-        </w:rPr>
-      </w:pPr>
-      <w:r>
-        <w:rPr>
-          <w:lang w:bidi="ar-SY"/>
-        </w:rPr>
-        <w:t xml:space="preserve">In this file, we are preparing our silver spans to calculate loss while training. </w:t>
-      </w:r>
-    </w:p>
-    <w:p>
-      <w:pPr>
-        <w:rPr>
-          <w:lang w:bidi="ar-SY"/>
-        </w:rPr>
-      </w:pPr>
-      <w:proofErr w:type="gramStart"/>
-      <w:r>
-        <w:rPr>
-          <w:lang w:bidi="ar-SY"/>
-        </w:rPr>
-        <w:t>Basically</w:t>
-      </w:r>
-      <w:proofErr w:type="gramEnd"/>
-      <w:r>
-        <w:rPr>
-          <w:lang w:bidi="ar-SY"/>
-        </w:rPr>
-        <w:t xml:space="preserve"> what we have in our dataset is triples for each head. </w:t>
-      </w:r>
-    </w:p>
-    <w:p>
-      <w:pPr>
-        <w:rPr>
-          <w:lang w:bidi="ar-SY"/>
-        </w:rPr>
-      </w:pPr>
-      <w:r>
-        <w:rPr>
-          <w:lang w:bidi="ar-SY"/>
-        </w:rPr>
-        <w:t xml:space="preserve">For </w:t>
-      </w:r>
-      <w:proofErr w:type="gramStart"/>
-      <w:r>
-        <w:rPr>
-          <w:lang w:bidi="ar-SY"/>
-        </w:rPr>
-        <w:t>example</w:t>
-      </w:r>
-      <w:proofErr w:type="gramEnd"/>
-      <w:r>
-        <w:rPr>
-          <w:lang w:bidi="ar-SY"/>
-        </w:rPr>
-        <w:t xml:space="preserve"> let’s say we have 2 descriptions (entities) (texts) in our descriptions dictionary: </w:t>
+        <w:t xml:space="preserve">Tail end </w:t>
+      </w:r>
+    </w:p>
+    <w:p>
+      <w:pPr>
+        <w:rPr>
+          <w:lang w:bidi="ar-SY"/>
+        </w:rPr>
+      </w:pPr>
+      <w:r>
+        <w:rPr>
+          <w:lang w:bidi="ar-SY"/>
+        </w:rPr>
+        <w:t xml:space="preserve">Those silver spans are used to calculate the loss when training the neural network by using BCE. </w:t>
+      </w:r>
+    </w:p>
+    <w:p>
+      <w:pPr>
+        <w:rPr>
+          <w:lang w:bidi="ar-SY"/>
+        </w:rPr>
+      </w:pPr>
+      <w:r>
+        <w:rPr>
+          <w:lang w:bidi="ar-SY"/>
+        </w:rPr>
+        <w:t xml:space="preserve">Ex. </w:t>
+      </w:r>
+    </w:p>
+    <w:p>
+      <w:pPr>
+        <w:rPr>
+          <w:lang w:bidi="ar-SY"/>
+        </w:rPr>
+      </w:pPr>
+      <w:r>
+        <w:rPr>
+          <w:lang w:bidi="ar-SY"/>
+        </w:rPr>
+        <w:t>W</w:t>
+      </w:r>
+      <w:r>
+        <w:rPr>
+          <w:lang w:bidi="ar-SY"/>
+        </w:rPr>
+        <w:t>e have 2 descriptions (entities</w:t>
+      </w:r>
+      <w:r>
+        <w:rPr>
+          <w:lang w:bidi="ar-SY"/>
+        </w:rPr>
+        <w:t xml:space="preserve"> - </w:t>
+      </w:r>
+      <w:r>
+        <w:rPr>
+          <w:lang w:bidi="ar-SY"/>
+        </w:rPr>
+        <w:t xml:space="preserve">texts) in our descriptions dictionary: </w:t>
       </w:r>
     </w:p>
     <w:p>
@@ -1416,49 +1376,7 @@
         <w:rPr>
           <w:lang w:bidi="ar-SY"/>
         </w:rPr>
-        <w:t xml:space="preserve"> [“</w:t>
-      </w:r>
-      <w:proofErr w:type="spellStart"/>
-      <w:r>
-        <w:rPr>
-          <w:lang w:bidi="ar-SY"/>
-        </w:rPr>
-        <w:t>europe</w:t>
-      </w:r>
-      <w:proofErr w:type="spellEnd"/>
-      <w:r>
-        <w:rPr>
-          <w:lang w:bidi="ar-SY"/>
-        </w:rPr>
-        <w:t>”, “</w:t>
-      </w:r>
-      <w:proofErr w:type="spellStart"/>
-      <w:r>
-        <w:rPr>
-          <w:lang w:bidi="ar-SY"/>
-        </w:rPr>
-        <w:t>oropa</w:t>
-      </w:r>
-      <w:proofErr w:type="spellEnd"/>
-      <w:r>
-        <w:rPr>
-          <w:lang w:bidi="ar-SY"/>
-        </w:rPr>
-        <w:t>”, “</w:t>
-      </w:r>
-      <w:proofErr w:type="spellStart"/>
-      <w:r>
-        <w:rPr>
-          <w:lang w:bidi="ar-SY"/>
-        </w:rPr>
-        <w:t>eu</w:t>
-      </w:r>
-      <w:proofErr w:type="spellEnd"/>
-      <w:r>
-        <w:rPr>
-          <w:lang w:bidi="ar-SY"/>
-        </w:rPr>
-        <w:t>”]</w:t>
+        <w:t xml:space="preserve"> [“europe”, “oropa”, “eu”]</w:t>
       </w:r>
     </w:p>
     <w:p>
@@ -1488,29 +1406,7 @@
         <w:rPr>
           <w:lang w:bidi="ar-SY"/>
         </w:rPr>
-        <w:t xml:space="preserve"> [“Italy”, “</w:t>
-      </w:r>
-      <w:proofErr w:type="spellStart"/>
-      <w:r>
-        <w:rPr>
-          <w:lang w:bidi="ar-SY"/>
-        </w:rPr>
-        <w:t>italia</w:t>
-      </w:r>
-      <w:proofErr w:type="spellEnd"/>
-      <w:proofErr w:type="gramStart"/>
-      <w:r>
-        <w:rPr>
-          <w:lang w:bidi="ar-SY"/>
-        </w:rPr>
-        <w:t>” ,</w:t>
-      </w:r>
-      <w:proofErr w:type="gramEnd"/>
-      <w:r>
-        <w:rPr>
-          <w:lang w:bidi="ar-SY"/>
-        </w:rPr>
-        <w:t xml:space="preserve"> “it”]</w:t>
+        <w:t xml:space="preserve"> [“Italy”, “italia” , “it”]</w:t>
       </w:r>
     </w:p>
     <w:p>
@@ -1553,16 +1449,8 @@
         <w:rPr>
           <w:lang w:bidi="ar-SY"/>
         </w:rPr>
-        <w:t xml:space="preserve"> [ (), … other </w:t>
-      </w:r>
-      <w:proofErr w:type="gramStart"/>
-      <w:r>
-        <w:rPr>
-          <w:lang w:bidi="ar-SY"/>
-        </w:rPr>
-        <w:t>triples  ]</w:t>
-      </w:r>
-      <w:proofErr w:type="gramEnd"/>
+        <w:t xml:space="preserve"> [ (), … other triples  ]</w:t>
+      </w:r>
     </w:p>
     <w:p>
       <w:pPr>
@@ -1591,21 +1479,7 @@
         <w:rPr>
           <w:lang w:bidi="ar-SY"/>
         </w:rPr>
-        <w:t xml:space="preserve"> [(q2, r1, q1), …other triples] (considering r1 is relationship for “</w:t>
-      </w:r>
-      <w:proofErr w:type="spellStart"/>
-      <w:r>
-        <w:rPr>
-          <w:lang w:bidi="ar-SY"/>
-        </w:rPr>
-        <w:t>located_in</w:t>
-      </w:r>
-      <w:proofErr w:type="spellEnd"/>
-      <w:r>
-        <w:rPr>
-          <w:lang w:bidi="ar-SY"/>
-        </w:rPr>
-        <w:t>”)</w:t>
+        <w:t xml:space="preserve"> [(q2, r1, q1), …other triples] (considering r1 is relationship for “located_in”)</w:t>
       </w:r>
     </w:p>
     <w:p>
@@ -1631,21 +1505,7 @@
         <w:rPr>
           <w:lang w:bidi="ar-SY"/>
         </w:rPr>
-        <w:t xml:space="preserve">From this triple, we </w:t>
-      </w:r>
-      <w:proofErr w:type="gramStart"/>
-      <w:r>
-        <w:rPr>
-          <w:lang w:bidi="ar-SY"/>
-        </w:rPr>
-        <w:t>have to</w:t>
-      </w:r>
-      <w:proofErr w:type="gramEnd"/>
-      <w:r>
-        <w:rPr>
-          <w:lang w:bidi="ar-SY"/>
-        </w:rPr>
-        <w:t xml:space="preserve"> create silver spans for the q2 which will show where the head (Italy) starts and ends, and where is the tail (Europe) starts and ends. </w:t>
+        <w:t xml:space="preserve">From this triple, we have to create silver spans for the q2 which will show where the head (Italy) starts and ends, and where is the tail (Europe) starts and ends. </w:t>
       </w:r>
     </w:p>
     <w:p>
@@ -1676,35 +1536,7 @@
         <w:rPr>
           <w:lang w:bidi="ar-SY"/>
         </w:rPr>
-        <w:t xml:space="preserve">for simplicity this example </w:t>
-      </w:r>
-      <w:proofErr w:type="gramStart"/>
-      <w:r>
-        <w:rPr>
-          <w:lang w:bidi="ar-SY"/>
-        </w:rPr>
-        <w:t>head’s</w:t>
-      </w:r>
-      <w:proofErr w:type="gramEnd"/>
-      <w:r>
-        <w:rPr>
-          <w:lang w:bidi="ar-SY"/>
-        </w:rPr>
-        <w:t xml:space="preserve"> and tail’s are one </w:t>
-      </w:r>
-      <w:proofErr w:type="gramStart"/>
-      <w:r>
-        <w:rPr>
-          <w:lang w:bidi="ar-SY"/>
-        </w:rPr>
-        <w:t>token</w:t>
-      </w:r>
-      <w:proofErr w:type="gramEnd"/>
-      <w:r>
-        <w:rPr>
-          <w:lang w:bidi="ar-SY"/>
-        </w:rPr>
-        <w:t xml:space="preserve"> but they might be 5 tokens</w:t>
+        <w:t>for simplicity this example head’s and tail’s are one token but they might be 5 tokens</w:t>
       </w:r>
     </w:p>
     <w:p>
@@ -1724,13 +1556,6 @@
         </w:rPr>
         <w:t xml:space="preserve">for simplicity we are showing a raw text, in real life, we are tokenizing the sentences so one token here might be multiple tokens after tokenization using BERT tokenizer) </w:t>
       </w:r>
-    </w:p>
-    <w:p>
-      <w:pPr>
-        <w:rPr>
-          <w:lang w:bidi="ar-SY"/>
-        </w:rPr>
-      </w:pPr>
     </w:p>
     <w:p>
       <w:r>
@@ -1785,14 +1610,24 @@
                             <w:r>
                               <w:t xml:space="preserve">Figure </w:t>
                             </w:r>
-                            <w:fldSimple w:instr=" SEQ Figure \* ARABIC ">
-                              <w:r>
-                                <w:rPr>
-                                  <w:noProof/>
-                                </w:rPr>
-                                <w:t>1</w:t>
-                              </w:r>
-                            </w:fldSimple>
+                            <w:r>
+                              <w:fldChar w:fldCharType="begin"/>
+                            </w:r>
+                            <w:r>
+                              <w:instrText xml:space="preserve"> SEQ Figure \* ARABIC </w:instrText>
+                            </w:r>
+                            <w:r>
+                              <w:fldChar w:fldCharType="separate"/>
+                            </w:r>
+                            <w:r>
+                              <w:rPr>
+                                <w:noProof/>
+                              </w:rPr>
+                              <w:t>1</w:t>
+                            </w:r>
+                            <w:r>
+                              <w:fldChar w:fldCharType="end"/>
+                            </w:r>
                             <w:r>
                               <w:t xml:space="preserve"> - </w:t>
                             </w:r>
@@ -1842,14 +1677,24 @@
                       <w:r>
                         <w:t xml:space="preserve">Figure </w:t>
                       </w:r>
-                      <w:fldSimple w:instr=" SEQ Figure \* ARABIC ">
-                        <w:r>
-                          <w:rPr>
-                            <w:noProof/>
-                          </w:rPr>
-                          <w:t>1</w:t>
-                        </w:r>
-                      </w:fldSimple>
+                      <w:r>
+                        <w:fldChar w:fldCharType="begin"/>
+                      </w:r>
+                      <w:r>
+                        <w:instrText xml:space="preserve"> SEQ Figure \* ARABIC </w:instrText>
+                      </w:r>
+                      <w:r>
+                        <w:fldChar w:fldCharType="separate"/>
+                      </w:r>
+                      <w:r>
+                        <w:rPr>
+                          <w:noProof/>
+                        </w:rPr>
+                        <w:t>1</w:t>
+                      </w:r>
+                      <w:r>
+                        <w:fldChar w:fldCharType="end"/>
+                      </w:r>
                       <w:r>
                         <w:t xml:space="preserve"> - </w:t>
                       </w:r>
@@ -1945,63 +1790,7 @@
         <w:rPr>
           <w:lang w:bidi="ar-SY"/>
         </w:rPr>
-        <w:t>[“</w:t>
-      </w:r>
-      <w:proofErr w:type="spellStart"/>
-      <w:r>
-        <w:rPr>
-          <w:lang w:bidi="ar-SY"/>
-        </w:rPr>
-        <w:t>europe</w:t>
-      </w:r>
-      <w:proofErr w:type="spellEnd"/>
-      <w:r>
-        <w:rPr>
-          <w:lang w:bidi="ar-SY"/>
-        </w:rPr>
-        <w:t>”, “</w:t>
-      </w:r>
-      <w:proofErr w:type="spellStart"/>
-      <w:r>
-        <w:rPr>
-          <w:lang w:bidi="ar-SY"/>
-        </w:rPr>
-        <w:t>oropa</w:t>
-      </w:r>
-      <w:proofErr w:type="spellEnd"/>
-      <w:r>
-        <w:rPr>
-          <w:lang w:bidi="ar-SY"/>
-        </w:rPr>
-        <w:t>”, “</w:t>
-      </w:r>
-      <w:proofErr w:type="spellStart"/>
-      <w:r>
-        <w:rPr>
-          <w:lang w:bidi="ar-SY"/>
-        </w:rPr>
-        <w:t>eu</w:t>
-      </w:r>
-      <w:proofErr w:type="spellEnd"/>
-      <w:r>
-        <w:rPr>
-          <w:lang w:bidi="ar-SY"/>
-        </w:rPr>
-        <w:t>”] and the aliases for tail are  [“Italy”, “</w:t>
-      </w:r>
-      <w:proofErr w:type="spellStart"/>
-      <w:r>
-        <w:rPr>
-          <w:lang w:bidi="ar-SY"/>
-        </w:rPr>
-        <w:t>italia</w:t>
-      </w:r>
-      <w:proofErr w:type="spellEnd"/>
-      <w:r>
-        <w:rPr>
-          <w:lang w:bidi="ar-SY"/>
-        </w:rPr>
-        <w:t xml:space="preserve">” , “it”], we can find from our description text </w:t>
+        <w:t xml:space="preserve">[“europe”, “oropa”, “eu”] and the aliases for tail are  [“Italy”, “italia” , “it”], we can find from our description text </w:t>
       </w:r>
       <w:r>
         <w:rPr>
@@ -2013,35 +1802,7 @@
         <w:rPr>
           <w:lang w:val="en-US" w:bidi="ar-SY"/>
         </w:rPr>
-        <w:t>Italy is a country in Europe”, that the head “</w:t>
-      </w:r>
-      <w:proofErr w:type="spellStart"/>
-      <w:r>
-        <w:rPr>
-          <w:lang w:val="en-US" w:bidi="ar-SY"/>
-        </w:rPr>
-        <w:t>italy</w:t>
-      </w:r>
-      <w:proofErr w:type="spellEnd"/>
-      <w:r>
-        <w:rPr>
-          <w:lang w:val="en-US" w:bidi="ar-SY"/>
-        </w:rPr>
-        <w:t>” starting at index 0 and ending at index 0, and for our tail “</w:t>
-      </w:r>
-      <w:proofErr w:type="spellStart"/>
-      <w:r>
-        <w:rPr>
-          <w:lang w:val="en-US" w:bidi="ar-SY"/>
-        </w:rPr>
-        <w:t>europe</w:t>
-      </w:r>
-      <w:proofErr w:type="spellEnd"/>
-      <w:r>
-        <w:rPr>
-          <w:lang w:val="en-US" w:bidi="ar-SY"/>
-        </w:rPr>
-        <w:t>” starting at index 5 and ending at index 5 (considering here tokenization is based on space split).</w:t>
+        <w:t>Italy is a country in Europe”, that the head “italy” starting at index 0 and ending at index 0, and for our tail “europe” starting at index 5 and ending at index 5 (considering here tokenization is based on space split).</w:t>
       </w:r>
     </w:p>
     <w:p>
@@ -2152,119 +1913,7 @@
         <w:rPr>
           <w:lang w:val="en-US" w:bidi="ar-SY"/>
         </w:rPr>
-        <w:t xml:space="preserve">Because in our model, we are doing binary tagging system in our subject/object extractions, we </w:t>
-      </w:r>
-      <w:proofErr w:type="gramStart"/>
-      <w:r>
-        <w:rPr>
-          <w:lang w:val="en-US" w:bidi="ar-SY"/>
-        </w:rPr>
-        <w:t>have to</w:t>
-      </w:r>
-      <w:proofErr w:type="gramEnd"/>
-      <w:r>
-        <w:rPr>
-          <w:lang w:val="en-US" w:bidi="ar-SY"/>
-        </w:rPr>
-        <w:t xml:space="preserve"> create silver spans tensors that each one </w:t>
-      </w:r>
-      <w:proofErr w:type="gramStart"/>
-      <w:r>
-        <w:rPr>
-          <w:lang w:val="en-US" w:bidi="ar-SY"/>
-        </w:rPr>
-        <w:t>have</w:t>
-      </w:r>
-      <w:proofErr w:type="gramEnd"/>
-      <w:r>
-        <w:rPr>
-          <w:lang w:val="en-US" w:bidi="ar-SY"/>
-        </w:rPr>
-        <w:t xml:space="preserve"> the shape (</w:t>
-      </w:r>
-      <w:proofErr w:type="spellStart"/>
-      <w:r>
-        <w:rPr>
-          <w:lang w:val="en-US" w:bidi="ar-SY"/>
-        </w:rPr>
-        <w:t>batch_size</w:t>
-      </w:r>
-      <w:proofErr w:type="spellEnd"/>
-      <w:r>
-        <w:rPr>
-          <w:lang w:val="en-US" w:bidi="ar-SY"/>
-        </w:rPr>
-        <w:t xml:space="preserve">, </w:t>
-      </w:r>
-      <w:proofErr w:type="spellStart"/>
-      <w:r>
-        <w:rPr>
-          <w:lang w:val="en-US" w:bidi="ar-SY"/>
-        </w:rPr>
-        <w:t>sequence_length</w:t>
-      </w:r>
-      <w:proofErr w:type="spellEnd"/>
-      <w:r>
-        <w:rPr>
-          <w:lang w:val="en-US" w:bidi="ar-SY"/>
-        </w:rPr>
-        <w:t>), where each value in those tensors is 1 if the token is (</w:t>
-      </w:r>
-      <w:proofErr w:type="spellStart"/>
-      <w:r>
-        <w:rPr>
-          <w:lang w:val="en-US" w:bidi="ar-SY"/>
-        </w:rPr>
-        <w:t>head_start</w:t>
-      </w:r>
-      <w:proofErr w:type="spellEnd"/>
-      <w:r>
-        <w:rPr>
-          <w:lang w:val="en-US" w:bidi="ar-SY"/>
-        </w:rPr>
-        <w:t xml:space="preserve">, </w:t>
-      </w:r>
-      <w:proofErr w:type="spellStart"/>
-      <w:r>
-        <w:rPr>
-          <w:lang w:val="en-US" w:bidi="ar-SY"/>
-        </w:rPr>
-        <w:t>head_end</w:t>
-      </w:r>
-      <w:proofErr w:type="spellEnd"/>
-      <w:r>
-        <w:rPr>
-          <w:lang w:val="en-US" w:bidi="ar-SY"/>
-        </w:rPr>
-        <w:t xml:space="preserve">, </w:t>
-      </w:r>
-      <w:proofErr w:type="spellStart"/>
-      <w:r>
-        <w:rPr>
-          <w:lang w:val="en-US" w:bidi="ar-SY"/>
-        </w:rPr>
-        <w:t>tail_start</w:t>
-      </w:r>
-      <w:proofErr w:type="spellEnd"/>
-      <w:r>
-        <w:rPr>
-          <w:lang w:val="en-US" w:bidi="ar-SY"/>
-        </w:rPr>
-        <w:t xml:space="preserve">, </w:t>
-      </w:r>
-      <w:proofErr w:type="spellStart"/>
-      <w:r>
-        <w:rPr>
-          <w:lang w:val="en-US" w:bidi="ar-SY"/>
-        </w:rPr>
-        <w:t>tail_end</w:t>
-      </w:r>
-      <w:proofErr w:type="spellEnd"/>
-      <w:r>
-        <w:rPr>
-          <w:lang w:val="en-US" w:bidi="ar-SY"/>
-        </w:rPr>
-        <w:t xml:space="preserve">) </w:t>
+        <w:t xml:space="preserve">Because in our model, we are doing binary tagging system in our subject/object extractions, we have to create silver spans tensors that each one have the shape (batch_size, sequence_length), where each value in those tensors is 1 if the token is (head_start, head_end, tail_start, tail_end) </w:t>
       </w:r>
     </w:p>
     <w:p>
@@ -2395,33 +2044,11 @@
           <w:lang w:bidi="ar-SY"/>
         </w:rPr>
       </w:pPr>
-      <w:proofErr w:type="spellStart"/>
-      <w:r>
-        <w:rPr>
-          <w:lang w:bidi="ar-SY"/>
-        </w:rPr>
-        <w:t>silver_span_head_</w:t>
-      </w:r>
-      <w:proofErr w:type="gramStart"/>
-      <w:r>
-        <w:rPr>
-          <w:lang w:bidi="ar-SY"/>
-        </w:rPr>
-        <w:t>s</w:t>
-      </w:r>
-      <w:proofErr w:type="spellEnd"/>
-      <w:r>
-        <w:rPr>
-          <w:lang w:bidi="ar-SY"/>
-        </w:rPr>
-        <w:t>[</w:t>
-      </w:r>
-      <w:proofErr w:type="gramEnd"/>
-      <w:r>
-        <w:rPr>
-          <w:lang w:bidi="ar-SY"/>
-        </w:rPr>
-        <w:t>1][0] is 1 because Italy is the start of head</w:t>
+      <w:r>
+        <w:rPr>
+          <w:lang w:bidi="ar-SY"/>
+        </w:rPr>
+        <w:t>silver_span_head_s[1][0] is 1 because Italy is the start of head</w:t>
       </w:r>
     </w:p>
     <w:p>
@@ -2435,33 +2062,11 @@
           <w:lang w:bidi="ar-SY"/>
         </w:rPr>
       </w:pPr>
-      <w:proofErr w:type="spellStart"/>
-      <w:r>
-        <w:rPr>
-          <w:lang w:bidi="ar-SY"/>
-        </w:rPr>
-        <w:t>silver_span_head_</w:t>
-      </w:r>
-      <w:proofErr w:type="gramStart"/>
-      <w:r>
-        <w:rPr>
-          <w:lang w:bidi="ar-SY"/>
-        </w:rPr>
-        <w:t>e</w:t>
-      </w:r>
-      <w:proofErr w:type="spellEnd"/>
-      <w:r>
-        <w:rPr>
-          <w:lang w:bidi="ar-SY"/>
-        </w:rPr>
-        <w:t>[</w:t>
-      </w:r>
-      <w:proofErr w:type="gramEnd"/>
-      <w:r>
-        <w:rPr>
-          <w:lang w:bidi="ar-SY"/>
-        </w:rPr>
-        <w:t>1][0] is 1 because Italy is the end of head</w:t>
+      <w:r>
+        <w:rPr>
+          <w:lang w:bidi="ar-SY"/>
+        </w:rPr>
+        <w:t>silver_span_head_e[1][0] is 1 because Italy is the end of head</w:t>
       </w:r>
     </w:p>
     <w:p>
@@ -2475,7 +2080,6 @@
           <w:lang w:bidi="ar-SY"/>
         </w:rPr>
       </w:pPr>
-      <w:proofErr w:type="spellStart"/>
       <w:r>
         <w:rPr>
           <w:lang w:bidi="ar-SY"/>
@@ -2492,23 +2096,8 @@
         <w:rPr>
           <w:lang w:bidi="ar-SY"/>
         </w:rPr>
-        <w:t>_</w:t>
-      </w:r>
-      <w:proofErr w:type="gramStart"/>
-      <w:r>
-        <w:rPr>
-          <w:lang w:bidi="ar-SY"/>
-        </w:rPr>
-        <w:t>s</w:t>
-      </w:r>
-      <w:proofErr w:type="spellEnd"/>
-      <w:r>
-        <w:rPr>
-          <w:lang w:bidi="ar-SY"/>
-        </w:rPr>
-        <w:t>[1][</w:t>
-      </w:r>
-      <w:proofErr w:type="gramEnd"/>
+        <w:t>_s[1][</w:t>
+      </w:r>
       <w:r>
         <w:rPr>
           <w:lang w:bidi="ar-SY"/>
@@ -2545,7 +2134,6 @@
           <w:lang w:bidi="ar-SY"/>
         </w:rPr>
       </w:pPr>
-      <w:proofErr w:type="spellStart"/>
       <w:r>
         <w:rPr>
           <w:lang w:bidi="ar-SY"/>
@@ -2564,21 +2152,18 @@
         </w:rPr>
         <w:t>_</w:t>
       </w:r>
-      <w:proofErr w:type="gramStart"/>
       <w:r>
         <w:rPr>
           <w:lang w:bidi="ar-SY"/>
         </w:rPr>
         <w:t>e</w:t>
       </w:r>
-      <w:proofErr w:type="spellEnd"/>
       <w:r>
         <w:rPr>
           <w:lang w:bidi="ar-SY"/>
         </w:rPr>
         <w:t>[1][</w:t>
       </w:r>
-      <w:proofErr w:type="gramEnd"/>
       <w:r>
         <w:rPr>
           <w:lang w:bidi="ar-SY"/>
@@ -2624,31 +2209,34 @@
     </w:p>
     <w:p>
       <w:pPr>
-        <w:rPr>
-          <w:lang w:bidi="ar-SY"/>
-        </w:rPr>
-      </w:pPr>
-    </w:p>
-    <w:p>
-      <w:pPr>
-        <w:pStyle w:val="ListParagraph"/>
-        <w:numPr>
-          <w:ilvl w:val="0"/>
-          <w:numId w:val="3"/>
-        </w:numPr>
-        <w:rPr>
-          <w:lang w:bidi="ar-SY"/>
-        </w:rPr>
-      </w:pPr>
-      <w:r>
-        <w:rPr>
-          <w:lang w:bidi="ar-SY"/>
-        </w:rPr>
-        <w:t xml:space="preserve">The model: </w:t>
-      </w:r>
-    </w:p>
-    <w:p>
-      <w:pPr>
+        <w:pStyle w:val="Heading2"/>
+        <w:rPr>
+          <w:lang w:bidi="ar-SY"/>
+        </w:rPr>
+      </w:pPr>
+      <w:r>
+        <w:rPr>
+          <w:lang w:bidi="ar-SY"/>
+        </w:rPr>
+        <w:t xml:space="preserve">Model: </w:t>
+      </w:r>
+    </w:p>
+    <w:p>
+      <w:pPr>
+        <w:rPr>
+          <w:lang w:bidi="ar-SY"/>
+        </w:rPr>
+      </w:pPr>
+      <w:r>
+        <w:rPr>
+          <w:lang w:bidi="ar-SY"/>
+        </w:rPr>
+        <w:t>Implemented by: brask_model.py</w:t>
+      </w:r>
+    </w:p>
+    <w:p>
+      <w:pPr>
+        <w:pStyle w:val="Heading3"/>
         <w:rPr>
           <w:lang w:bidi="ar-SY"/>
         </w:rPr>
@@ -2670,47 +2258,19 @@
         <w:rPr>
           <w:lang w:bidi="ar-SY"/>
         </w:rPr>
-        <w:t xml:space="preserve">The dataset that we will prepare for our model is a dataset including the description dictionary (only ones that have triples, for full 5m descriptions, we found triples in </w:t>
-      </w:r>
-      <w:r>
-        <w:rPr>
-          <w:lang w:bidi="ar-SY"/>
-        </w:rPr>
-        <w:t>4.8</w:t>
-      </w:r>
-      <w:r>
-        <w:rPr>
-          <w:lang w:bidi="ar-SY"/>
-        </w:rPr>
-        <w:t xml:space="preserve">m), we will batch those descriptions along with their silver spans (head start, head end, tail start, tail end) into batches through </w:t>
-      </w:r>
-      <w:proofErr w:type="spellStart"/>
-      <w:r>
-        <w:rPr>
-          <w:lang w:bidi="ar-SY"/>
-        </w:rPr>
-        <w:t>dataloader</w:t>
-      </w:r>
-      <w:proofErr w:type="spellEnd"/>
-      <w:r>
-        <w:rPr>
-          <w:lang w:bidi="ar-SY"/>
-        </w:rPr>
-        <w:t xml:space="preserve">. Also, we will extract </w:t>
-      </w:r>
-      <w:proofErr w:type="spellStart"/>
-      <w:r>
-        <w:rPr>
-          <w:lang w:bidi="ar-SY"/>
-        </w:rPr>
-        <w:t>h_g</w:t>
-      </w:r>
-      <w:proofErr w:type="spellEnd"/>
-      <w:r>
-        <w:rPr>
-          <w:lang w:bidi="ar-SY"/>
-        </w:rPr>
-        <w:t xml:space="preserve"> for each description which is representing the embedding of the text, we will get this by pool average of the tokens inside the text using BERT.</w:t>
+        <w:t xml:space="preserve">The dataset that we will prepare for our model is a dataset including the description dictionary (only ones that have triples), we will batch those descriptions along with their silver spans (head start, head end, tail start, tail end) into batches through </w:t>
+      </w:r>
+      <w:r>
+        <w:rPr>
+          <w:lang w:bidi="ar-SY"/>
+        </w:rPr>
+        <w:t xml:space="preserve">pytorch </w:t>
+      </w:r>
+      <w:r>
+        <w:rPr>
+          <w:lang w:bidi="ar-SY"/>
+        </w:rPr>
+        <w:t>dataloader. Also, we will extract h_g for each description which is representing the embedding of the text, we will get this by pool average of the tokens inside the text using BERT.</w:t>
       </w:r>
     </w:p>
     <w:p>
@@ -2767,25 +2327,19 @@
           <w:lang w:bidi="ar-SY"/>
         </w:rPr>
       </w:pPr>
-      <w:r>
-        <w:rPr>
-          <w:lang w:bidi="ar-SY"/>
-        </w:rPr>
-        <w:t xml:space="preserve">Inside the forward of the </w:t>
-      </w:r>
-      <w:proofErr w:type="gramStart"/>
-      <w:r>
-        <w:rPr>
-          <w:lang w:bidi="ar-SY"/>
-        </w:rPr>
-        <w:t>model</w:t>
-      </w:r>
-      <w:proofErr w:type="gramEnd"/>
-      <w:r>
-        <w:rPr>
-          <w:lang w:bidi="ar-SY"/>
-        </w:rPr>
-        <w:t xml:space="preserve"> we will do: </w:t>
+    </w:p>
+    <w:p>
+      <w:pPr>
+        <w:pStyle w:val="Heading3"/>
+        <w:rPr>
+          <w:lang w:bidi="ar-SY"/>
+        </w:rPr>
+      </w:pPr>
+      <w:r>
+        <w:rPr>
+          <w:lang w:bidi="ar-SY"/>
+        </w:rPr>
+        <w:t>Forward extraction:</w:t>
       </w:r>
     </w:p>
     <w:p>
@@ -2880,6 +2434,7 @@
         <w:rPr>
           <w:lang w:bidi="ar-SY"/>
         </w:rPr>
+        <w:lastRenderedPageBreak/>
         <w:t>Then from those probabilities we will get the spans (0,1) for those probabilities:</w:t>
       </w:r>
     </w:p>
@@ -2895,7 +2450,6 @@
           <w:noProof/>
           <w:lang w:bidi="ar-SY"/>
         </w:rPr>
-        <w:lastRenderedPageBreak/>
         <w:drawing>
           <wp:inline distT="0" distB="0" distL="0" distR="0" wp14:anchorId="7CDC1A46" wp14:editId="5B9FFE38">
             <wp:extent cx="4324954" cy="1857634"/>
@@ -2944,21 +2498,7 @@
         <w:rPr>
           <w:lang w:bidi="ar-SY"/>
         </w:rPr>
-        <w:t>Each probability tensor has shape (</w:t>
-      </w:r>
-      <w:proofErr w:type="spellStart"/>
-      <w:r>
-        <w:rPr>
-          <w:lang w:bidi="ar-SY"/>
-        </w:rPr>
-        <w:t>Batch_size</w:t>
-      </w:r>
-      <w:proofErr w:type="spellEnd"/>
-      <w:r>
-        <w:rPr>
-          <w:lang w:bidi="ar-SY"/>
-        </w:rPr>
-        <w:t xml:space="preserve">, sequence length) </w:t>
+        <w:t xml:space="preserve">Each probability tensor has shape (Batch_size, sequence length) </w:t>
       </w:r>
     </w:p>
     <w:p>
@@ -3069,35 +2609,7 @@
         <w:rPr>
           <w:lang w:bidi="ar-SY"/>
         </w:rPr>
-        <w:t xml:space="preserve">We see from this example if we had </w:t>
-      </w:r>
-      <w:proofErr w:type="spellStart"/>
-      <w:r>
-        <w:rPr>
-          <w:lang w:bidi="ar-SY"/>
-        </w:rPr>
-        <w:t>batch_size</w:t>
-      </w:r>
-      <w:proofErr w:type="spellEnd"/>
-      <w:r>
-        <w:rPr>
-          <w:lang w:bidi="ar-SY"/>
-        </w:rPr>
-        <w:t xml:space="preserve"> = 2, </w:t>
-      </w:r>
-      <w:proofErr w:type="spellStart"/>
-      <w:r>
-        <w:rPr>
-          <w:lang w:bidi="ar-SY"/>
-        </w:rPr>
-        <w:t>sequence_length</w:t>
-      </w:r>
-      <w:proofErr w:type="spellEnd"/>
-      <w:r>
-        <w:rPr>
-          <w:lang w:bidi="ar-SY"/>
-        </w:rPr>
-        <w:t xml:space="preserve">=4, and fixed probabilities, we </w:t>
+        <w:t xml:space="preserve">We see from this example if we had batch_size = 2, sequence_length=4, and fixed probabilities, we </w:t>
       </w:r>
       <w:r>
         <w:rPr>
@@ -3149,8 +2661,11 @@
       </w:r>
     </w:p>
     <w:p>
-      <w:r>
-        <w:t xml:space="preserve">In general, the idea about the neural network is (I will talk forward extraction but the same for backward): </w:t>
+      <w:pPr>
+        <w:pStyle w:val="Heading3"/>
+      </w:pPr>
+      <w:r>
+        <w:t>Neural network forward:</w:t>
       </w:r>
     </w:p>
     <w:p>
@@ -3165,23 +2680,7 @@
         <w:t xml:space="preserve">Create head start/end probabilities </w:t>
       </w:r>
       <w:r>
-        <w:t xml:space="preserve">from passing token embeddings into </w:t>
-      </w:r>
-      <w:proofErr w:type="gramStart"/>
-      <w:r>
-        <w:t>fully-connected</w:t>
-      </w:r>
-      <w:proofErr w:type="gramEnd"/>
-      <w:r>
-        <w:t xml:space="preserve"> neural network </w:t>
-      </w:r>
-      <w:proofErr w:type="gramStart"/>
-      <w:r>
-        <w:t>and  pass</w:t>
-      </w:r>
-      <w:proofErr w:type="gramEnd"/>
-      <w:r>
-        <w:t xml:space="preserve"> them into sigmoid activation</w:t>
+        <w:t>from passing token embeddings into fully-connected neural network and  pass them into sigmoid activation</w:t>
       </w:r>
     </w:p>
     <w:p>
@@ -3550,11 +3049,7 @@
         <w:ind w:left="360"/>
       </w:pPr>
     </w:p>
-    <w:p>
-      <w:r>
-        <w:br w:type="page"/>
-      </w:r>
-    </w:p>
+    <w:p/>
     <w:p>
       <w:pPr>
         <w:ind w:left="360"/>
@@ -3569,21 +3064,8 @@
         </w:numPr>
       </w:pPr>
       <w:r>
-        <w:t xml:space="preserve">We use predefined R which is relation embeddings got in the file </w:t>
-      </w:r>
-      <w:proofErr w:type="spellStart"/>
-      <w:r>
-        <w:t>prep_relations</w:t>
-      </w:r>
-      <w:proofErr w:type="spellEnd"/>
-      <w:r>
-        <w:t xml:space="preserve"> where we save a tensor representing the relationships embeddings in BERT space (by taking last two hidden states of all tokens and use average </w:t>
-      </w:r>
-      <w:proofErr w:type="spellStart"/>
-      <w:r>
-        <w:t>poolings</w:t>
-      </w:r>
-      <w:proofErr w:type="spellEnd"/>
+        <w:t>We use predefined R which is relation embeddings got in the file prep_relations where we save a tensor representing the relationships embeddings in BERT space (by taking last two hidden states of all tokens and use average poolings</w:t>
+      </w:r>
     </w:p>
     <w:p>
       <w:pPr>
@@ -3597,6 +3079,7 @@
         <w:rPr>
           <w:noProof/>
         </w:rPr>
+        <w:lastRenderedPageBreak/>
         <w:drawing>
           <wp:anchor distT="0" distB="0" distL="114300" distR="114300" simplePos="0" relativeHeight="251667456" behindDoc="0" locked="0" layoutInCell="1" allowOverlap="1" wp14:anchorId="15FF69D2" wp14:editId="1E7BA307">
             <wp:simplePos x="0" y="0"/>
@@ -3657,15 +3140,7 @@
         <w:t xml:space="preserve">For each subject extracted, we can extract the relations using semantic relation guidance, BRASK adopts specific attention mechanisms to compute attention scores that reflect a different role of each token. </w:t>
       </w:r>
       <w:r>
-        <w:t xml:space="preserve"> </w:t>
-      </w:r>
-      <w:proofErr w:type="spellStart"/>
-      <w:r>
-        <w:t>h_g</w:t>
-      </w:r>
-      <w:proofErr w:type="spellEnd"/>
-      <w:r>
-        <w:t xml:space="preserve"> is pre-defined before representing the sentences in BERT space. </w:t>
+        <w:t xml:space="preserve"> h_g is pre-defined before representing the sentences in BERT space. </w:t>
       </w:r>
       <m:oMath>
         <m:sSub>
@@ -3816,12 +3291,6 @@
     <w:p/>
     <w:p/>
     <w:p/>
-    <w:p/>
-    <w:p/>
-    <w:p/>
-    <w:p/>
-    <w:p/>
-    <w:p/>
     <w:p>
       <w:pPr>
         <w:pStyle w:val="ListParagraph"/>
@@ -3834,6 +3303,7 @@
         <w:rPr>
           <w:noProof/>
         </w:rPr>
+        <w:lastRenderedPageBreak/>
         <w:drawing>
           <wp:anchor distT="0" distB="0" distL="114300" distR="114300" simplePos="0" relativeHeight="251669504" behindDoc="0" locked="0" layoutInCell="1" allowOverlap="1" wp14:anchorId="5956FE9B" wp14:editId="4AFC48A9">
             <wp:simplePos x="0" y="0"/>
@@ -4144,65 +3614,24 @@
     <w:p/>
     <w:p/>
     <w:p>
-      <w:r>
-        <w:lastRenderedPageBreak/>
-        <w:t>Backward triple extraction:</w:t>
-      </w:r>
-    </w:p>
-    <w:p>
-      <w:r>
-        <w:t>W</w:t>
-      </w:r>
-      <w:r>
-        <w:t>e do the same</w:t>
-      </w:r>
-      <w:r>
-        <w:t xml:space="preserve"> as forward extraction but: </w:t>
-      </w:r>
-    </w:p>
-    <w:p>
-      <w:pPr>
-        <w:pStyle w:val="ListParagraph"/>
-        <w:numPr>
-          <w:ilvl w:val="0"/>
-          <w:numId w:val="6"/>
-        </w:numPr>
-      </w:pPr>
-      <w:r>
-        <w:t>instead of using semantics relation guidance (BERT embeddings for relation</w:t>
-      </w:r>
-      <w:r>
-        <w:t>), we use knowledge relation guidance (extract knowledge relations from the training of the TransE to our knowledge graph)</w:t>
-      </w:r>
-    </w:p>
-    <w:p>
-      <w:pPr>
-        <w:pStyle w:val="ListParagraph"/>
-        <w:numPr>
-          <w:ilvl w:val="0"/>
-          <w:numId w:val="6"/>
-        </w:numPr>
-      </w:pPr>
-      <w:r>
-        <w:t>Instead of extracting the subject and using guidance to extract objects, we extract objects and use knowledge to extract subjects</w:t>
-      </w:r>
-    </w:p>
-    <w:p>
+      <w:pPr>
+        <w:pStyle w:val="Heading3"/>
+      </w:pPr>
       <w:r>
         <w:rPr>
           <w:noProof/>
         </w:rPr>
         <w:drawing>
-          <wp:anchor distT="0" distB="0" distL="114300" distR="114300" simplePos="0" relativeHeight="251672576" behindDoc="0" locked="0" layoutInCell="1" allowOverlap="1" wp14:anchorId="5A44DB6B" wp14:editId="73964BF1">
+          <wp:anchor distT="0" distB="0" distL="114300" distR="114300" simplePos="0" relativeHeight="251672576" behindDoc="0" locked="0" layoutInCell="1" allowOverlap="1" wp14:anchorId="5A44DB6B" wp14:editId="632CD14A">
             <wp:simplePos x="0" y="0"/>
             <wp:positionH relativeFrom="column">
-              <wp:posOffset>1359673</wp:posOffset>
+              <wp:posOffset>4052570</wp:posOffset>
             </wp:positionH>
             <wp:positionV relativeFrom="paragraph">
-              <wp:posOffset>206182</wp:posOffset>
+              <wp:posOffset>21590</wp:posOffset>
             </wp:positionV>
-            <wp:extent cx="2949934" cy="1591644"/>
-            <wp:effectExtent l="0" t="0" r="3175" b="8890"/>
+            <wp:extent cx="1247775" cy="673100"/>
+            <wp:effectExtent l="0" t="0" r="9525" b="0"/>
             <wp:wrapSquare wrapText="bothSides"/>
             <wp:docPr id="1033122876" name="Picture 1" descr="A yellow text with black letters&#10;&#10;AI-generated content may be incorrect."/>
             <wp:cNvGraphicFramePr>
@@ -4216,7 +3645,7 @@
                     <pic:cNvPicPr/>
                   </pic:nvPicPr>
                   <pic:blipFill>
-                    <a:blip r:embed="rId26">
+                    <a:blip r:embed="rId26" cstate="print">
                       <a:extLst>
                         <a:ext uri="{28A0092B-C50C-407E-A947-70E740481C1C}">
                           <a14:useLocalDpi xmlns:a14="http://schemas.microsoft.com/office/drawing/2010/main" val="0"/>
@@ -4230,7 +3659,7 @@
                   <pic:spPr>
                     <a:xfrm>
                       <a:off x="0" y="0"/>
-                      <a:ext cx="2949934" cy="1591644"/>
+                      <a:ext cx="1247775" cy="673100"/>
                     </a:xfrm>
                     <a:prstGeom prst="rect">
                       <a:avLst/>
@@ -4239,47 +3668,140 @@
                 </pic:pic>
               </a:graphicData>
             </a:graphic>
+            <wp14:sizeRelH relativeFrom="margin">
+              <wp14:pctWidth>0</wp14:pctWidth>
+            </wp14:sizeRelH>
+            <wp14:sizeRelV relativeFrom="margin">
+              <wp14:pctHeight>0</wp14:pctHeight>
+            </wp14:sizeRelV>
           </wp:anchor>
         </w:drawing>
       </w:r>
-    </w:p>
-    <w:p/>
-    <w:p/>
-    <w:p/>
-    <w:p/>
-    <w:p/>
-    <w:p/>
-    <w:p/>
-    <w:p/>
-    <w:p/>
-    <w:p/>
-    <w:p/>
-    <w:p/>
-    <w:p/>
-    <w:p/>
-    <w:p/>
-    <w:p>
-      <w:r>
-        <w:t>3. Experimental results</w:t>
-      </w:r>
-    </w:p>
-    <w:p>
-      <w:r>
-        <w:t xml:space="preserve"> Provides an overview of the dataset used for experiments, the metrics used for evaluating performances, and the experimental methodology. Presents experimental results as plots and/or tables </w:t>
-      </w:r>
-    </w:p>
-    <w:p/>
-    <w:p>
-      <w:r>
-        <w:rPr>
-          <w:noProof/>
-        </w:rPr>
+      <w:r>
+        <w:t>Backward triple extraction:</w:t>
+      </w:r>
+    </w:p>
+    <w:p>
+      <w:r>
+        <w:t>W</w:t>
+      </w:r>
+      <w:r>
+        <w:t>e do the same</w:t>
+      </w:r>
+      <w:r>
+        <w:t xml:space="preserve"> as forward extraction but: </w:t>
+      </w:r>
+    </w:p>
+    <w:p>
+      <w:pPr>
+        <w:pStyle w:val="ListParagraph"/>
+        <w:numPr>
+          <w:ilvl w:val="0"/>
+          <w:numId w:val="6"/>
+        </w:numPr>
+      </w:pPr>
+      <w:r>
+        <w:t>instead of using semantics relation guidance (BERT embeddings for relation</w:t>
+      </w:r>
+      <w:r>
+        <w:t>), we use knowledge relation guidance (extract knowledge relations from the training of the TransE to our knowledge graph)</w:t>
+      </w:r>
+    </w:p>
+    <w:p>
+      <w:pPr>
+        <w:pStyle w:val="ListParagraph"/>
+        <w:numPr>
+          <w:ilvl w:val="0"/>
+          <w:numId w:val="6"/>
+        </w:numPr>
+      </w:pPr>
+      <w:r>
+        <w:t>Instead of extracting the subject and using guidance to extract objects, we extract objects and use knowledge to extract subjects</w:t>
+      </w:r>
+    </w:p>
+    <w:p>
+      <w:pPr>
+        <w:pStyle w:val="Heading3"/>
+      </w:pPr>
+      <w:r>
         <w:lastRenderedPageBreak/>
+        <w:t>Loss</w:t>
+      </w:r>
+      <w:r>
+        <w:t xml:space="preserve"> calculations: </w:t>
+      </w:r>
+    </w:p>
+    <w:p>
+      <w:pPr>
+        <w:rPr>
+          <w:rFonts w:eastAsiaTheme="minorEastAsia"/>
+        </w:rPr>
+      </w:pPr>
+      <w:r>
+        <w:t xml:space="preserve">The model total loss is composed of </w:t>
+      </w:r>
+      <m:oMath>
+        <m:r>
+          <m:rPr>
+            <m:scr m:val="script"/>
+          </m:rPr>
+          <w:rPr>
+            <w:rFonts w:ascii="Cambria Math" w:hAnsi="Cambria Math"/>
+          </w:rPr>
+          <m:t>L</m:t>
+        </m:r>
+      </m:oMath>
+      <w:r>
+        <w:rPr>
+          <w:rFonts w:eastAsiaTheme="minorEastAsia"/>
+        </w:rPr>
+        <w:t xml:space="preserve"> for forward extraction loss and </w:t>
+      </w:r>
+      <m:oMath>
+        <m:sSup>
+          <m:sSupPr>
+            <m:ctrlPr>
+              <w:rPr>
+                <w:rFonts w:ascii="Cambria Math" w:hAnsi="Cambria Math"/>
+                <w:i/>
+              </w:rPr>
+            </m:ctrlPr>
+          </m:sSupPr>
+          <m:e>
+            <m:r>
+              <m:rPr>
+                <m:scr m:val="script"/>
+              </m:rPr>
+              <w:rPr>
+                <w:rFonts w:ascii="Cambria Math" w:hAnsi="Cambria Math"/>
+              </w:rPr>
+              <m:t>L</m:t>
+            </m:r>
+          </m:e>
+          <m:sup>
+            <m:r>
+              <w:rPr>
+                <w:rFonts w:ascii="Cambria Math" w:hAnsi="Cambria Math"/>
+              </w:rPr>
+              <m:t>'</m:t>
+            </m:r>
+          </m:sup>
+        </m:sSup>
+      </m:oMath>
+      <w:r>
+        <w:rPr>
+          <w:rFonts w:eastAsiaTheme="minorEastAsia"/>
+        </w:rPr>
+        <w:t xml:space="preserve"> for backward loss extraction. </w:t>
+      </w:r>
+    </w:p>
+    <w:p>
+      <w:r>
         <w:drawing>
-          <wp:inline distT="0" distB="0" distL="0" distR="0" wp14:anchorId="77F7CCF1" wp14:editId="6BCD1F26">
-            <wp:extent cx="5731510" cy="1666875"/>
-            <wp:effectExtent l="0" t="0" r="2540" b="9525"/>
-            <wp:docPr id="56176166" name="Picture 1" descr="A screen shot of a computer&#10;&#10;AI-generated content may be incorrect."/>
+          <wp:inline distT="0" distB="0" distL="0" distR="0" wp14:anchorId="01D9FFB4" wp14:editId="517758CE">
+            <wp:extent cx="1728788" cy="599991"/>
+            <wp:effectExtent l="0" t="0" r="5080" b="0"/>
+            <wp:docPr id="996664983" name="Picture 1" descr="A black and white symbol&#10;&#10;AI-generated content may be incorrect."/>
             <wp:cNvGraphicFramePr>
               <a:graphicFrameLocks xmlns:a="http://schemas.openxmlformats.org/drawingml/2006/main" noChangeAspect="1"/>
             </wp:cNvGraphicFramePr>
@@ -4287,7 +3809,7 @@
               <a:graphicData uri="http://schemas.openxmlformats.org/drawingml/2006/picture">
                 <pic:pic xmlns:pic="http://schemas.openxmlformats.org/drawingml/2006/picture">
                   <pic:nvPicPr>
-                    <pic:cNvPr id="56176166" name="Picture 1" descr="A screen shot of a computer&#10;&#10;AI-generated content may be incorrect."/>
+                    <pic:cNvPr id="996664983" name="Picture 1" descr="A black and white symbol&#10;&#10;AI-generated content may be incorrect."/>
                     <pic:cNvPicPr/>
                   </pic:nvPicPr>
                   <pic:blipFill>
@@ -4299,7 +3821,7 @@
                   <pic:spPr>
                     <a:xfrm>
                       <a:off x="0" y="0"/>
-                      <a:ext cx="5731510" cy="1666875"/>
+                      <a:ext cx="1752688" cy="608286"/>
                     </a:xfrm>
                     <a:prstGeom prst="rect">
                       <a:avLst/>
@@ -4314,38 +3836,112 @@
     </w:p>
     <w:p>
       <w:r>
-        <w:t xml:space="preserve">I had 4815483 descriptions record before the cleaning, then I had 2786974 descriptions after cleaning </w:t>
-      </w:r>
-    </w:p>
-    <w:p>
-      <w:r>
-        <w:t xml:space="preserve">********** </w:t>
-      </w:r>
-      <w:proofErr w:type="gramStart"/>
-      <w:r>
-        <w:t>so</w:t>
-      </w:r>
-      <w:proofErr w:type="gramEnd"/>
-      <w:r>
-        <w:t xml:space="preserve"> in this case we can call it wikidata2.7m.*******delete****</w:t>
+        <w:drawing>
+          <wp:anchor distT="0" distB="0" distL="114300" distR="114300" simplePos="0" relativeHeight="251673600" behindDoc="0" locked="0" layoutInCell="1" allowOverlap="1" wp14:anchorId="00E8D992" wp14:editId="696F0557">
+            <wp:simplePos x="0" y="0"/>
+            <wp:positionH relativeFrom="column">
+              <wp:posOffset>2542540</wp:posOffset>
+            </wp:positionH>
+            <wp:positionV relativeFrom="paragraph">
+              <wp:posOffset>470535</wp:posOffset>
+            </wp:positionV>
+            <wp:extent cx="3578860" cy="4391025"/>
+            <wp:effectExtent l="0" t="0" r="2540" b="9525"/>
+            <wp:wrapSquare wrapText="bothSides"/>
+            <wp:docPr id="633523547" name="Picture 1" descr="A screen shot of a computer program&#10;&#10;AI-generated content may be incorrect."/>
+            <wp:cNvGraphicFramePr>
+              <a:graphicFrameLocks xmlns:a="http://schemas.openxmlformats.org/drawingml/2006/main" noChangeAspect="1"/>
+            </wp:cNvGraphicFramePr>
+            <a:graphic xmlns:a="http://schemas.openxmlformats.org/drawingml/2006/main">
+              <a:graphicData uri="http://schemas.openxmlformats.org/drawingml/2006/picture">
+                <pic:pic xmlns:pic="http://schemas.openxmlformats.org/drawingml/2006/picture">
+                  <pic:nvPicPr>
+                    <pic:cNvPr id="633523547" name="Picture 1" descr="A screen shot of a computer program&#10;&#10;AI-generated content may be incorrect."/>
+                    <pic:cNvPicPr/>
+                  </pic:nvPicPr>
+                  <pic:blipFill>
+                    <a:blip r:embed="rId28" cstate="print">
+                      <a:extLst>
+                        <a:ext uri="{28A0092B-C50C-407E-A947-70E740481C1C}">
+                          <a14:useLocalDpi xmlns:a14="http://schemas.microsoft.com/office/drawing/2010/main" val="0"/>
+                        </a:ext>
+                      </a:extLst>
+                    </a:blip>
+                    <a:stretch>
+                      <a:fillRect/>
+                    </a:stretch>
+                  </pic:blipFill>
+                  <pic:spPr>
+                    <a:xfrm>
+                      <a:off x="0" y="0"/>
+                      <a:ext cx="3578860" cy="4391025"/>
+                    </a:xfrm>
+                    <a:prstGeom prst="rect">
+                      <a:avLst/>
+                    </a:prstGeom>
+                  </pic:spPr>
+                </pic:pic>
+              </a:graphicData>
+            </a:graphic>
+            <wp14:sizeRelH relativeFrom="margin">
+              <wp14:pctWidth>0</wp14:pctWidth>
+            </wp14:sizeRelH>
+            <wp14:sizeRelV relativeFrom="margin">
+              <wp14:pctHeight>0</wp14:pctHeight>
+            </wp14:sizeRelV>
+          </wp:anchor>
+        </w:drawing>
+      </w:r>
+      <w:r>
+        <w:t xml:space="preserve">The loss for forward extraction is calculating by summing the loss of the subject extraction and the loss of object extraction under all relations. </w:t>
+      </w:r>
+    </w:p>
+    <w:p>
+      <w:r>
+        <w:t xml:space="preserve">The loss of subject extraction is calculated using </w:t>
+      </w:r>
+      <w:r>
+        <w:rPr>
+          <w:b/>
+          <w:bCs/>
+        </w:rPr>
+        <w:t>Binary Cross Entropy</w:t>
+      </w:r>
+      <w:r>
+        <w:t xml:space="preserve"> function which compares the predicted triples with the silver spans created in previous steps. </w:t>
       </w:r>
     </w:p>
     <w:p/>
     <w:p/>
     <w:p>
       <w:r>
-        <w:t xml:space="preserve">4. Concluding remarks </w:t>
-      </w:r>
-    </w:p>
+        <w:t xml:space="preserve">Minimizing the loss is through </w:t>
+      </w:r>
+      <w:r>
+        <w:rPr>
+          <w:b/>
+          <w:bCs/>
+        </w:rPr>
+        <w:t>Adam stochastic gradient descent</w:t>
+      </w:r>
+    </w:p>
+    <w:p/>
+    <w:p/>
+    <w:p/>
+    <w:p/>
+    <w:p/>
+    <w:p>
+      <w:r>
+        <w:br w:type="page"/>
+      </w:r>
+    </w:p>
+    <w:p/>
     <w:p>
       <w:pPr>
         <w:rPr>
           <w:lang w:val="en-US"/>
         </w:rPr>
       </w:pPr>
-      <w:r>
-        <w:t>Provides a critical discussion on the experimental results and some ideas for future work</w:t>
-      </w:r>
     </w:p>
     <w:sectPr>
       <w:pgSz w:w="11906" w:h="16838"/>
@@ -4538,6 +4134,95 @@
     </w:lvl>
   </w:abstractNum>
   <w:abstractNum w:abstractNumId="2" w15:restartNumberingAfterBreak="0">
+    <w:nsid w:val="017A4BA5"/>
+    <w:multiLevelType w:val="hybridMultilevel"/>
+    <w:tmpl w:val="DEECB0CC"/>
+    <w:lvl w:ilvl="0" w:tplc="910A912C">
+      <w:start w:val="1"/>
+      <w:numFmt w:val="decimal"/>
+      <w:lvlText w:val="%1-"/>
+      <w:lvlJc w:val="left"/>
+      <w:pPr>
+        <w:ind w:left="720" w:hanging="360"/>
+      </w:pPr>
+      <w:rPr>
+        <w:rFonts w:hint="default"/>
+      </w:rPr>
+    </w:lvl>
+    <w:lvl w:ilvl="1" w:tplc="08090019" w:tentative="1">
+      <w:start w:val="1"/>
+      <w:numFmt w:val="lowerLetter"/>
+      <w:lvlText w:val="%2."/>
+      <w:lvlJc w:val="left"/>
+      <w:pPr>
+        <w:ind w:left="1440" w:hanging="360"/>
+      </w:pPr>
+    </w:lvl>
+    <w:lvl w:ilvl="2" w:tplc="0809001B" w:tentative="1">
+      <w:start w:val="1"/>
+      <w:numFmt w:val="lowerRoman"/>
+      <w:lvlText w:val="%3."/>
+      <w:lvlJc w:val="right"/>
+      <w:pPr>
+        <w:ind w:left="2160" w:hanging="180"/>
+      </w:pPr>
+    </w:lvl>
+    <w:lvl w:ilvl="3" w:tplc="0809000F" w:tentative="1">
+      <w:start w:val="1"/>
+      <w:numFmt w:val="decimal"/>
+      <w:lvlText w:val="%4."/>
+      <w:lvlJc w:val="left"/>
+      <w:pPr>
+        <w:ind w:left="2880" w:hanging="360"/>
+      </w:pPr>
+    </w:lvl>
+    <w:lvl w:ilvl="4" w:tplc="08090019" w:tentative="1">
+      <w:start w:val="1"/>
+      <w:numFmt w:val="lowerLetter"/>
+      <w:lvlText w:val="%5."/>
+      <w:lvlJc w:val="left"/>
+      <w:pPr>
+        <w:ind w:left="3600" w:hanging="360"/>
+      </w:pPr>
+    </w:lvl>
+    <w:lvl w:ilvl="5" w:tplc="0809001B" w:tentative="1">
+      <w:start w:val="1"/>
+      <w:numFmt w:val="lowerRoman"/>
+      <w:lvlText w:val="%6."/>
+      <w:lvlJc w:val="right"/>
+      <w:pPr>
+        <w:ind w:left="4320" w:hanging="180"/>
+      </w:pPr>
+    </w:lvl>
+    <w:lvl w:ilvl="6" w:tplc="0809000F" w:tentative="1">
+      <w:start w:val="1"/>
+      <w:numFmt w:val="decimal"/>
+      <w:lvlText w:val="%7."/>
+      <w:lvlJc w:val="left"/>
+      <w:pPr>
+        <w:ind w:left="5040" w:hanging="360"/>
+      </w:pPr>
+    </w:lvl>
+    <w:lvl w:ilvl="7" w:tplc="08090019" w:tentative="1">
+      <w:start w:val="1"/>
+      <w:numFmt w:val="lowerLetter"/>
+      <w:lvlText w:val="%8."/>
+      <w:lvlJc w:val="left"/>
+      <w:pPr>
+        <w:ind w:left="5760" w:hanging="360"/>
+      </w:pPr>
+    </w:lvl>
+    <w:lvl w:ilvl="8" w:tplc="0809001B" w:tentative="1">
+      <w:start w:val="1"/>
+      <w:numFmt w:val="lowerRoman"/>
+      <w:lvlText w:val="%9."/>
+      <w:lvlJc w:val="right"/>
+      <w:pPr>
+        <w:ind w:left="6480" w:hanging="180"/>
+      </w:pPr>
+    </w:lvl>
+  </w:abstractNum>
+  <w:abstractNum w:abstractNumId="3" w15:restartNumberingAfterBreak="0">
     <w:nsid w:val="02F10F18"/>
     <w:multiLevelType w:val="hybridMultilevel"/>
     <w:tmpl w:val="A1ACB558"/>
@@ -4626,7 +4311,7 @@
       </w:pPr>
     </w:lvl>
   </w:abstractNum>
-  <w:abstractNum w:abstractNumId="3" w15:restartNumberingAfterBreak="0">
+  <w:abstractNum w:abstractNumId="4" w15:restartNumberingAfterBreak="0">
     <w:nsid w:val="092F047C"/>
     <w:multiLevelType w:val="hybridMultilevel"/>
     <w:tmpl w:val="AD58ADC2"/>
@@ -4715,7 +4400,7 @@
       </w:pPr>
     </w:lvl>
   </w:abstractNum>
-  <w:abstractNum w:abstractNumId="4" w15:restartNumberingAfterBreak="0">
+  <w:abstractNum w:abstractNumId="5" w15:restartNumberingAfterBreak="0">
     <w:nsid w:val="09DC6A60"/>
     <w:multiLevelType w:val="hybridMultilevel"/>
     <w:tmpl w:val="3A1831FE"/>
@@ -4804,7 +4489,7 @@
       </w:pPr>
     </w:lvl>
   </w:abstractNum>
-  <w:abstractNum w:abstractNumId="5" w15:restartNumberingAfterBreak="0">
+  <w:abstractNum w:abstractNumId="6" w15:restartNumberingAfterBreak="0">
     <w:nsid w:val="09E301CB"/>
     <w:multiLevelType w:val="hybridMultilevel"/>
     <w:tmpl w:val="7B783A66"/>
@@ -4893,7 +4578,7 @@
       </w:pPr>
     </w:lvl>
   </w:abstractNum>
-  <w:abstractNum w:abstractNumId="6" w15:restartNumberingAfterBreak="0">
+  <w:abstractNum w:abstractNumId="7" w15:restartNumberingAfterBreak="0">
     <w:nsid w:val="11396B38"/>
     <w:multiLevelType w:val="hybridMultilevel"/>
     <w:tmpl w:val="583ED1E4"/>
@@ -4982,7 +4667,7 @@
       </w:pPr>
     </w:lvl>
   </w:abstractNum>
-  <w:abstractNum w:abstractNumId="7" w15:restartNumberingAfterBreak="0">
+  <w:abstractNum w:abstractNumId="8" w15:restartNumberingAfterBreak="0">
     <w:nsid w:val="154C41FA"/>
     <w:multiLevelType w:val="hybridMultilevel"/>
     <w:tmpl w:val="01EE3F20"/>
@@ -5071,7 +4756,7 @@
       </w:pPr>
     </w:lvl>
   </w:abstractNum>
-  <w:abstractNum w:abstractNumId="8" w15:restartNumberingAfterBreak="0">
+  <w:abstractNum w:abstractNumId="9" w15:restartNumberingAfterBreak="0">
     <w:nsid w:val="1F924FD6"/>
     <w:multiLevelType w:val="hybridMultilevel"/>
     <w:tmpl w:val="8B3C28EE"/>
@@ -5160,7 +4845,7 @@
       </w:pPr>
     </w:lvl>
   </w:abstractNum>
-  <w:abstractNum w:abstractNumId="9" w15:restartNumberingAfterBreak="0">
+  <w:abstractNum w:abstractNumId="10" w15:restartNumberingAfterBreak="0">
     <w:nsid w:val="318621EE"/>
     <w:multiLevelType w:val="hybridMultilevel"/>
     <w:tmpl w:val="43849728"/>
@@ -5249,7 +4934,7 @@
       </w:pPr>
     </w:lvl>
   </w:abstractNum>
-  <w:abstractNum w:abstractNumId="10" w15:restartNumberingAfterBreak="0">
+  <w:abstractNum w:abstractNumId="11" w15:restartNumberingAfterBreak="0">
     <w:nsid w:val="38933183"/>
     <w:multiLevelType w:val="hybridMultilevel"/>
     <w:tmpl w:val="E568499C"/>
@@ -5338,7 +5023,7 @@
       </w:pPr>
     </w:lvl>
   </w:abstractNum>
-  <w:abstractNum w:abstractNumId="11" w15:restartNumberingAfterBreak="0">
+  <w:abstractNum w:abstractNumId="12" w15:restartNumberingAfterBreak="0">
     <w:nsid w:val="3DF22231"/>
     <w:multiLevelType w:val="hybridMultilevel"/>
     <w:tmpl w:val="F0A48980"/>
@@ -5427,7 +5112,7 @@
       </w:pPr>
     </w:lvl>
   </w:abstractNum>
-  <w:abstractNum w:abstractNumId="12" w15:restartNumberingAfterBreak="0">
+  <w:abstractNum w:abstractNumId="13" w15:restartNumberingAfterBreak="0">
     <w:nsid w:val="45F34B93"/>
     <w:multiLevelType w:val="hybridMultilevel"/>
     <w:tmpl w:val="072C8760"/>
@@ -5516,7 +5201,96 @@
       </w:pPr>
     </w:lvl>
   </w:abstractNum>
-  <w:abstractNum w:abstractNumId="13" w15:restartNumberingAfterBreak="0">
+  <w:abstractNum w:abstractNumId="14" w15:restartNumberingAfterBreak="0">
+    <w:nsid w:val="5686150D"/>
+    <w:multiLevelType w:val="hybridMultilevel"/>
+    <w:tmpl w:val="C632DECC"/>
+    <w:lvl w:ilvl="0" w:tplc="69D68FB6">
+      <w:start w:val="1"/>
+      <w:numFmt w:val="decimal"/>
+      <w:lvlText w:val="%1-"/>
+      <w:lvlJc w:val="left"/>
+      <w:pPr>
+        <w:ind w:left="720" w:hanging="360"/>
+      </w:pPr>
+      <w:rPr>
+        <w:rFonts w:hint="default"/>
+      </w:rPr>
+    </w:lvl>
+    <w:lvl w:ilvl="1" w:tplc="08090019" w:tentative="1">
+      <w:start w:val="1"/>
+      <w:numFmt w:val="lowerLetter"/>
+      <w:lvlText w:val="%2."/>
+      <w:lvlJc w:val="left"/>
+      <w:pPr>
+        <w:ind w:left="1440" w:hanging="360"/>
+      </w:pPr>
+    </w:lvl>
+    <w:lvl w:ilvl="2" w:tplc="0809001B" w:tentative="1">
+      <w:start w:val="1"/>
+      <w:numFmt w:val="lowerRoman"/>
+      <w:lvlText w:val="%3."/>
+      <w:lvlJc w:val="right"/>
+      <w:pPr>
+        <w:ind w:left="2160" w:hanging="180"/>
+      </w:pPr>
+    </w:lvl>
+    <w:lvl w:ilvl="3" w:tplc="0809000F" w:tentative="1">
+      <w:start w:val="1"/>
+      <w:numFmt w:val="decimal"/>
+      <w:lvlText w:val="%4."/>
+      <w:lvlJc w:val="left"/>
+      <w:pPr>
+        <w:ind w:left="2880" w:hanging="360"/>
+      </w:pPr>
+    </w:lvl>
+    <w:lvl w:ilvl="4" w:tplc="08090019" w:tentative="1">
+      <w:start w:val="1"/>
+      <w:numFmt w:val="lowerLetter"/>
+      <w:lvlText w:val="%5."/>
+      <w:lvlJc w:val="left"/>
+      <w:pPr>
+        <w:ind w:left="3600" w:hanging="360"/>
+      </w:pPr>
+    </w:lvl>
+    <w:lvl w:ilvl="5" w:tplc="0809001B" w:tentative="1">
+      <w:start w:val="1"/>
+      <w:numFmt w:val="lowerRoman"/>
+      <w:lvlText w:val="%6."/>
+      <w:lvlJc w:val="right"/>
+      <w:pPr>
+        <w:ind w:left="4320" w:hanging="180"/>
+      </w:pPr>
+    </w:lvl>
+    <w:lvl w:ilvl="6" w:tplc="0809000F" w:tentative="1">
+      <w:start w:val="1"/>
+      <w:numFmt w:val="decimal"/>
+      <w:lvlText w:val="%7."/>
+      <w:lvlJc w:val="left"/>
+      <w:pPr>
+        <w:ind w:left="5040" w:hanging="360"/>
+      </w:pPr>
+    </w:lvl>
+    <w:lvl w:ilvl="7" w:tplc="08090019" w:tentative="1">
+      <w:start w:val="1"/>
+      <w:numFmt w:val="lowerLetter"/>
+      <w:lvlText w:val="%8."/>
+      <w:lvlJc w:val="left"/>
+      <w:pPr>
+        <w:ind w:left="5760" w:hanging="360"/>
+      </w:pPr>
+    </w:lvl>
+    <w:lvl w:ilvl="8" w:tplc="0809001B" w:tentative="1">
+      <w:start w:val="1"/>
+      <w:numFmt w:val="lowerRoman"/>
+      <w:lvlText w:val="%9."/>
+      <w:lvlJc w:val="right"/>
+      <w:pPr>
+        <w:ind w:left="6480" w:hanging="180"/>
+      </w:pPr>
+    </w:lvl>
+  </w:abstractNum>
+  <w:abstractNum w:abstractNumId="15" w15:restartNumberingAfterBreak="0">
     <w:nsid w:val="595F5B05"/>
     <w:multiLevelType w:val="hybridMultilevel"/>
     <w:tmpl w:val="19900832"/>
@@ -5605,7 +5379,7 @@
       </w:pPr>
     </w:lvl>
   </w:abstractNum>
-  <w:abstractNum w:abstractNumId="14" w15:restartNumberingAfterBreak="0">
+  <w:abstractNum w:abstractNumId="16" w15:restartNumberingAfterBreak="0">
     <w:nsid w:val="67196F50"/>
     <w:multiLevelType w:val="hybridMultilevel"/>
     <w:tmpl w:val="4F863E62"/>
@@ -5718,7 +5492,7 @@
       </w:rPr>
     </w:lvl>
   </w:abstractNum>
-  <w:abstractNum w:abstractNumId="15" w15:restartNumberingAfterBreak="0">
+  <w:abstractNum w:abstractNumId="17" w15:restartNumberingAfterBreak="0">
     <w:nsid w:val="6BD05F08"/>
     <w:multiLevelType w:val="hybridMultilevel"/>
     <w:tmpl w:val="34C4BFCC"/>
@@ -5807,7 +5581,7 @@
       </w:pPr>
     </w:lvl>
   </w:abstractNum>
-  <w:abstractNum w:abstractNumId="16" w15:restartNumberingAfterBreak="0">
+  <w:abstractNum w:abstractNumId="18" w15:restartNumberingAfterBreak="0">
     <w:nsid w:val="6E3F3BFA"/>
     <w:multiLevelType w:val="hybridMultilevel"/>
     <w:tmpl w:val="DF78A278"/>
@@ -5896,7 +5670,96 @@
       </w:pPr>
     </w:lvl>
   </w:abstractNum>
-  <w:abstractNum w:abstractNumId="17" w15:restartNumberingAfterBreak="0">
+  <w:abstractNum w:abstractNumId="19" w15:restartNumberingAfterBreak="0">
+    <w:nsid w:val="72C779D9"/>
+    <w:multiLevelType w:val="hybridMultilevel"/>
+    <w:tmpl w:val="2056D4B4"/>
+    <w:lvl w:ilvl="0" w:tplc="D0922AE6">
+      <w:start w:val="1"/>
+      <w:numFmt w:val="decimal"/>
+      <w:lvlText w:val="%1-"/>
+      <w:lvlJc w:val="left"/>
+      <w:pPr>
+        <w:ind w:left="720" w:hanging="360"/>
+      </w:pPr>
+      <w:rPr>
+        <w:rFonts w:hint="default"/>
+      </w:rPr>
+    </w:lvl>
+    <w:lvl w:ilvl="1" w:tplc="08090019" w:tentative="1">
+      <w:start w:val="1"/>
+      <w:numFmt w:val="lowerLetter"/>
+      <w:lvlText w:val="%2."/>
+      <w:lvlJc w:val="left"/>
+      <w:pPr>
+        <w:ind w:left="1440" w:hanging="360"/>
+      </w:pPr>
+    </w:lvl>
+    <w:lvl w:ilvl="2" w:tplc="0809001B" w:tentative="1">
+      <w:start w:val="1"/>
+      <w:numFmt w:val="lowerRoman"/>
+      <w:lvlText w:val="%3."/>
+      <w:lvlJc w:val="right"/>
+      <w:pPr>
+        <w:ind w:left="2160" w:hanging="180"/>
+      </w:pPr>
+    </w:lvl>
+    <w:lvl w:ilvl="3" w:tplc="0809000F" w:tentative="1">
+      <w:start w:val="1"/>
+      <w:numFmt w:val="decimal"/>
+      <w:lvlText w:val="%4."/>
+      <w:lvlJc w:val="left"/>
+      <w:pPr>
+        <w:ind w:left="2880" w:hanging="360"/>
+      </w:pPr>
+    </w:lvl>
+    <w:lvl w:ilvl="4" w:tplc="08090019" w:tentative="1">
+      <w:start w:val="1"/>
+      <w:numFmt w:val="lowerLetter"/>
+      <w:lvlText w:val="%5."/>
+      <w:lvlJc w:val="left"/>
+      <w:pPr>
+        <w:ind w:left="3600" w:hanging="360"/>
+      </w:pPr>
+    </w:lvl>
+    <w:lvl w:ilvl="5" w:tplc="0809001B" w:tentative="1">
+      <w:start w:val="1"/>
+      <w:numFmt w:val="lowerRoman"/>
+      <w:lvlText w:val="%6."/>
+      <w:lvlJc w:val="right"/>
+      <w:pPr>
+        <w:ind w:left="4320" w:hanging="180"/>
+      </w:pPr>
+    </w:lvl>
+    <w:lvl w:ilvl="6" w:tplc="0809000F" w:tentative="1">
+      <w:start w:val="1"/>
+      <w:numFmt w:val="decimal"/>
+      <w:lvlText w:val="%7."/>
+      <w:lvlJc w:val="left"/>
+      <w:pPr>
+        <w:ind w:left="5040" w:hanging="360"/>
+      </w:pPr>
+    </w:lvl>
+    <w:lvl w:ilvl="7" w:tplc="08090019" w:tentative="1">
+      <w:start w:val="1"/>
+      <w:numFmt w:val="lowerLetter"/>
+      <w:lvlText w:val="%8."/>
+      <w:lvlJc w:val="left"/>
+      <w:pPr>
+        <w:ind w:left="5760" w:hanging="360"/>
+      </w:pPr>
+    </w:lvl>
+    <w:lvl w:ilvl="8" w:tplc="0809001B" w:tentative="1">
+      <w:start w:val="1"/>
+      <w:numFmt w:val="lowerRoman"/>
+      <w:lvlText w:val="%9."/>
+      <w:lvlJc w:val="right"/>
+      <w:pPr>
+        <w:ind w:left="6480" w:hanging="180"/>
+      </w:pPr>
+    </w:lvl>
+  </w:abstractNum>
+  <w:abstractNum w:abstractNumId="20" w15:restartNumberingAfterBreak="0">
     <w:nsid w:val="73E30A71"/>
     <w:multiLevelType w:val="hybridMultilevel"/>
     <w:tmpl w:val="2D521320"/>
@@ -5985,7 +5848,7 @@
       </w:pPr>
     </w:lvl>
   </w:abstractNum>
-  <w:abstractNum w:abstractNumId="18" w15:restartNumberingAfterBreak="0">
+  <w:abstractNum w:abstractNumId="21" w15:restartNumberingAfterBreak="0">
     <w:nsid w:val="774A2EF8"/>
     <w:multiLevelType w:val="hybridMultilevel"/>
     <w:tmpl w:val="36D84F96"/>
@@ -6074,7 +5937,7 @@
       </w:pPr>
     </w:lvl>
   </w:abstractNum>
-  <w:abstractNum w:abstractNumId="19" w15:restartNumberingAfterBreak="0">
+  <w:abstractNum w:abstractNumId="22" w15:restartNumberingAfterBreak="0">
     <w:nsid w:val="7D230D9A"/>
     <w:multiLevelType w:val="hybridMultilevel"/>
     <w:tmpl w:val="56963648"/>
@@ -6187,64 +6050,73 @@
     </w:lvl>
   </w:abstractNum>
   <w:num w:numId="1" w16cid:durableId="1432774854">
+    <w:abstractNumId w:val="13"/>
+  </w:num>
+  <w:num w:numId="2" w16cid:durableId="911617932">
+    <w:abstractNumId w:val="7"/>
+  </w:num>
+  <w:num w:numId="3" w16cid:durableId="913273967">
+    <w:abstractNumId w:val="10"/>
+  </w:num>
+  <w:num w:numId="4" w16cid:durableId="450780621">
+    <w:abstractNumId w:val="18"/>
+  </w:num>
+  <w:num w:numId="5" w16cid:durableId="1540120787">
     <w:abstractNumId w:val="12"/>
   </w:num>
-  <w:num w:numId="2" w16cid:durableId="911617932">
+  <w:num w:numId="6" w16cid:durableId="960648548">
+    <w:abstractNumId w:val="16"/>
+  </w:num>
+  <w:num w:numId="7" w16cid:durableId="1105075291">
     <w:abstractNumId w:val="6"/>
   </w:num>
-  <w:num w:numId="3" w16cid:durableId="913273967">
-    <w:abstractNumId w:val="9"/>
-  </w:num>
-  <w:num w:numId="4" w16cid:durableId="450780621">
-    <w:abstractNumId w:val="16"/>
-  </w:num>
-  <w:num w:numId="5" w16cid:durableId="1540120787">
-    <w:abstractNumId w:val="11"/>
-  </w:num>
-  <w:num w:numId="6" w16cid:durableId="960648548">
-    <w:abstractNumId w:val="14"/>
-  </w:num>
-  <w:num w:numId="7" w16cid:durableId="1105075291">
-    <w:abstractNumId w:val="5"/>
-  </w:num>
   <w:num w:numId="8" w16cid:durableId="672268314">
-    <w:abstractNumId w:val="15"/>
+    <w:abstractNumId w:val="17"/>
   </w:num>
   <w:num w:numId="9" w16cid:durableId="2080519646">
-    <w:abstractNumId w:val="3"/>
+    <w:abstractNumId w:val="4"/>
   </w:num>
   <w:num w:numId="10" w16cid:durableId="159514977">
-    <w:abstractNumId w:val="17"/>
+    <w:abstractNumId w:val="20"/>
   </w:num>
   <w:num w:numId="11" w16cid:durableId="444542442">
-    <w:abstractNumId w:val="13"/>
+    <w:abstractNumId w:val="15"/>
   </w:num>
   <w:num w:numId="12" w16cid:durableId="1666930548">
     <w:abstractNumId w:val="1"/>
   </w:num>
   <w:num w:numId="13" w16cid:durableId="1164587894">
-    <w:abstractNumId w:val="7"/>
+    <w:abstractNumId w:val="8"/>
   </w:num>
   <w:num w:numId="14" w16cid:durableId="96675545">
-    <w:abstractNumId w:val="10"/>
+    <w:abstractNumId w:val="11"/>
   </w:num>
   <w:num w:numId="15" w16cid:durableId="1788355087">
-    <w:abstractNumId w:val="4"/>
+    <w:abstractNumId w:val="5"/>
   </w:num>
   <w:num w:numId="16" w16cid:durableId="939332181">
-    <w:abstractNumId w:val="8"/>
+    <w:abstractNumId w:val="9"/>
   </w:num>
   <w:num w:numId="17" w16cid:durableId="1374304178">
-    <w:abstractNumId w:val="18"/>
+    <w:abstractNumId w:val="21"/>
   </w:num>
   <w:num w:numId="18" w16cid:durableId="708182843">
-    <w:abstractNumId w:val="2"/>
+    <w:abstractNumId w:val="3"/>
   </w:num>
   <w:num w:numId="19" w16cid:durableId="1283531616">
-    <w:abstractNumId w:val="19"/>
+    <w:abstractNumId w:val="22"/>
   </w:num>
   <w:num w:numId="20" w16cid:durableId="695887679">
     <w:abstractNumId w:val="0"/>
+  </w:num>
+  <w:num w:numId="21" w16cid:durableId="1647318291">
+    <w:abstractNumId w:val="14"/>
+  </w:num>
+  <w:num w:numId="22" w16cid:durableId="641690289">
+    <w:abstractNumId w:val="19"/>
+  </w:num>
+  <w:num w:numId="23" w16cid:durableId="1920822447">
+    <w:abstractNumId w:val="2"/>
   </w:num>
 </w:numbering>
 </file>
@@ -6657,17 +6529,18 @@
     <w:link w:val="Heading1Char"/>
     <w:uiPriority w:val="9"/>
     <w:qFormat/>
-    <w:rsid w:val="00C67F18"/>
+    <w:rsid w:val="00552A0C"/>
     <w:pPr>
       <w:keepNext/>
       <w:keepLines/>
-      <w:spacing w:before="360" w:after="80"/>
+      <w:spacing w:before="120" w:after="120"/>
       <w:outlineLvl w:val="0"/>
     </w:pPr>
     <w:rPr>
       <w:rFonts w:asciiTheme="majorHAnsi" w:eastAsiaTheme="majorEastAsia" w:hAnsiTheme="majorHAnsi" w:cstheme="majorBidi"/>
+      <w:b/>
       <w:color w:val="0F4761" w:themeColor="accent1" w:themeShade="BF"/>
-      <w:sz w:val="40"/>
+      <w:sz w:val="28"/>
       <w:szCs w:val="40"/>
     </w:rPr>
   </w:style>
@@ -6677,20 +6550,20 @@
     <w:next w:val="Normal"/>
     <w:link w:val="Heading2Char"/>
     <w:uiPriority w:val="9"/>
-    <w:semiHidden/>
     <w:unhideWhenUsed/>
     <w:qFormat/>
-    <w:rsid w:val="00C67F18"/>
+    <w:rsid w:val="00552A0C"/>
     <w:pPr>
       <w:keepNext/>
       <w:keepLines/>
-      <w:spacing w:before="160" w:after="80"/>
+      <w:spacing w:after="120"/>
       <w:outlineLvl w:val="1"/>
     </w:pPr>
     <w:rPr>
       <w:rFonts w:asciiTheme="majorHAnsi" w:eastAsiaTheme="majorEastAsia" w:hAnsiTheme="majorHAnsi" w:cstheme="majorBidi"/>
+      <w:b/>
       <w:color w:val="0F4761" w:themeColor="accent1" w:themeShade="BF"/>
-      <w:sz w:val="32"/>
+      <w:sz w:val="28"/>
       <w:szCs w:val="32"/>
     </w:rPr>
   </w:style>
@@ -6700,7 +6573,6 @@
     <w:next w:val="Normal"/>
     <w:link w:val="Heading3Char"/>
     <w:uiPriority w:val="9"/>
-    <w:semiHidden/>
     <w:unhideWhenUsed/>
     <w:qFormat/>
     <w:rsid w:val="00C67F18"/>
@@ -6852,7 +6724,6 @@
   <w:style w:type="character" w:default="1" w:styleId="DefaultParagraphFont">
     <w:name w:val="Default Paragraph Font"/>
     <w:uiPriority w:val="1"/>
-    <w:semiHidden/>
     <w:unhideWhenUsed/>
   </w:style>
   <w:style w:type="table" w:default="1" w:styleId="TableNormal">
@@ -6881,11 +6752,12 @@
     <w:basedOn w:val="DefaultParagraphFont"/>
     <w:link w:val="Heading1"/>
     <w:uiPriority w:val="9"/>
-    <w:rsid w:val="00C67F18"/>
+    <w:rsid w:val="00552A0C"/>
     <w:rPr>
       <w:rFonts w:asciiTheme="majorHAnsi" w:eastAsiaTheme="majorEastAsia" w:hAnsiTheme="majorHAnsi" w:cstheme="majorBidi"/>
+      <w:b/>
       <w:color w:val="0F4761" w:themeColor="accent1" w:themeShade="BF"/>
-      <w:sz w:val="40"/>
+      <w:sz w:val="28"/>
       <w:szCs w:val="40"/>
     </w:rPr>
   </w:style>
@@ -6894,12 +6766,12 @@
     <w:basedOn w:val="DefaultParagraphFont"/>
     <w:link w:val="Heading2"/>
     <w:uiPriority w:val="9"/>
-    <w:semiHidden/>
-    <w:rsid w:val="00C67F18"/>
+    <w:rsid w:val="00552A0C"/>
     <w:rPr>
       <w:rFonts w:asciiTheme="majorHAnsi" w:eastAsiaTheme="majorEastAsia" w:hAnsiTheme="majorHAnsi" w:cstheme="majorBidi"/>
+      <w:b/>
       <w:color w:val="0F4761" w:themeColor="accent1" w:themeShade="BF"/>
-      <w:sz w:val="32"/>
+      <w:sz w:val="28"/>
       <w:szCs w:val="32"/>
     </w:rPr>
   </w:style>
@@ -6908,7 +6780,6 @@
     <w:basedOn w:val="DefaultParagraphFont"/>
     <w:link w:val="Heading3"/>
     <w:uiPriority w:val="9"/>
-    <w:semiHidden/>
     <w:rsid w:val="00C67F18"/>
     <w:rPr>
       <w:rFonts w:eastAsiaTheme="majorEastAsia" w:cstheme="majorBidi"/>

</xml_diff>